<commit_message>
modified:   01_Project management/6 Stakeholders management/COS-stockholder Register.xlsx 	modified:   03_Design/33_Design Documentation/System Analysis and Design_V1.3.docx 	modified:   06_Maintenance/61_Installation Manual/Installation Manual.docx 	modified:   07_Training/User Manual_ V1.0.docx 	modified:   08_Closing/Charity T1  handbook.docx 	modified:   08_Closing/Client Acceptance.doc 	modified:   09_Marketing/Charity T1  handbook.docx 	modified:   README.md
</commit_message>
<xml_diff>
--- a/03_Design/33_Design Documentation/System Analysis and Design_V1.3.docx
+++ b/03_Design/33_Design Documentation/System Analysis and Design_V1.3.docx
@@ -1,6 +1,6 @@
 
 <file path=word/document.xml><?xml version="1.0" encoding="utf-8"?>
-<w:document xmlns:wpc="http://schemas.microsoft.com/office/word/2010/wordprocessingCanvas" xmlns:cx="http://schemas.microsoft.com/office/drawing/2014/chartex" xmlns:cx1="http://schemas.microsoft.com/office/drawing/2015/9/8/chartex" xmlns:cx2="http://schemas.microsoft.com/office/drawing/2015/10/21/chartex" xmlns:cx3="http://schemas.microsoft.com/office/drawing/2016/5/9/chartex" xmlns:cx4="http://schemas.microsoft.com/office/drawing/2016/5/10/chartex" xmlns:cx5="http://schemas.microsoft.com/office/drawing/2016/5/11/chartex" xmlns:cx6="http://schemas.microsoft.com/office/drawing/2016/5/12/chartex" xmlns:cx7="http://schemas.microsoft.com/office/drawing/2016/5/13/chartex" xmlns:cx8="http://schemas.microsoft.com/office/drawing/2016/5/14/chartex" xmlns:mc="http://schemas.openxmlformats.org/markup-compatibility/2006" xmlns:aink="http://schemas.microsoft.com/office/drawing/2016/ink" xmlns:am3d="http://schemas.microsoft.com/office/drawing/2017/model3d" xmlns:o="urn:schemas-microsoft-com:office:office" xmlns:r="http://schemas.openxmlformats.org/officeDocument/2006/relationships" xmlns:m="http://schemas.openxmlformats.org/officeDocument/2006/math" xmlns:v="urn:schemas-microsoft-com:vml" xmlns:wp14="http://schemas.microsoft.com/office/word/2010/wordprocessingDrawing" xmlns:wp="http://schemas.openxmlformats.org/drawingml/2006/wordprocessingDrawing" xmlns:w10="urn:schemas-microsoft-com:office:word" xmlns:w="http://schemas.openxmlformats.org/wordprocessingml/2006/main" xmlns:w14="http://schemas.microsoft.com/office/word/2010/wordml" xmlns:w15="http://schemas.microsoft.com/office/word/2012/wordml" xmlns:w16cid="http://schemas.microsoft.com/office/word/2016/wordml/cid" xmlns:w16se="http://schemas.microsoft.com/office/word/2015/wordml/symex" xmlns:wpg="http://schemas.microsoft.com/office/word/2010/wordprocessingGroup" xmlns:wpi="http://schemas.microsoft.com/office/word/2010/wordprocessingInk" xmlns:wne="http://schemas.microsoft.com/office/word/2006/wordml" xmlns:wps="http://schemas.microsoft.com/office/word/2010/wordprocessingShape" mc:Ignorable="w14 w15 w16se w16cid wp14">
+<w:document xmlns:wpc="http://schemas.microsoft.com/office/word/2010/wordprocessingCanvas" xmlns:cx="http://schemas.microsoft.com/office/drawing/2014/chartex" xmlns:cx1="http://schemas.microsoft.com/office/drawing/2015/9/8/chartex" xmlns:cx2="http://schemas.microsoft.com/office/drawing/2015/10/21/chartex" xmlns:cx3="http://schemas.microsoft.com/office/drawing/2016/5/9/chartex" xmlns:cx4="http://schemas.microsoft.com/office/drawing/2016/5/10/chartex" xmlns:cx5="http://schemas.microsoft.com/office/drawing/2016/5/11/chartex" xmlns:cx6="http://schemas.microsoft.com/office/drawing/2016/5/12/chartex" xmlns:cx7="http://schemas.microsoft.com/office/drawing/2016/5/13/chartex" xmlns:cx8="http://schemas.microsoft.com/office/drawing/2016/5/14/chartex" xmlns:mc="http://schemas.openxmlformats.org/markup-compatibility/2006" xmlns:aink="http://schemas.microsoft.com/office/drawing/2016/ink" xmlns:am3d="http://schemas.microsoft.com/office/drawing/2017/model3d" xmlns:o="urn:schemas-microsoft-com:office:office" xmlns:r="http://schemas.openxmlformats.org/officeDocument/2006/relationships" xmlns:m="http://schemas.openxmlformats.org/officeDocument/2006/math" xmlns:v="urn:schemas-microsoft-com:vml" xmlns:wp14="http://schemas.microsoft.com/office/word/2010/wordprocessingDrawing" xmlns:wp="http://schemas.openxmlformats.org/drawingml/2006/wordprocessingDrawing" xmlns:w10="urn:schemas-microsoft-com:office:word" xmlns:w="http://schemas.openxmlformats.org/wordprocessingml/2006/main" xmlns:w14="http://schemas.microsoft.com/office/word/2010/wordml" xmlns:w15="http://schemas.microsoft.com/office/word/2012/wordml" xmlns:w16cex="http://schemas.microsoft.com/office/word/2018/wordml/cex" xmlns:w16cid="http://schemas.microsoft.com/office/word/2016/wordml/cid" xmlns:w16="http://schemas.microsoft.com/office/word/2018/wordml" xmlns:w16sdtdh="http://schemas.microsoft.com/office/word/2020/wordml/sdtdatahash" xmlns:w16se="http://schemas.microsoft.com/office/word/2015/wordml/symex" xmlns:wpg="http://schemas.microsoft.com/office/word/2010/wordprocessingGroup" xmlns:wpi="http://schemas.microsoft.com/office/word/2010/wordprocessingInk" xmlns:wne="http://schemas.microsoft.com/office/word/2006/wordml" xmlns:wps="http://schemas.microsoft.com/office/word/2010/wordprocessingShape" mc:Ignorable="w14 w15 w16se w16cid w16 w16cex w16sdtdh wp14">
   <w:body>
     <w:p>
       <w:pPr>
@@ -218,7 +218,7 @@
       </w:pPr>
       <w:r>
         <w:rPr>
-          <w:rFonts w:ascii="Arial" w:eastAsia="FangSong_GB2312" w:hAnsi="Arial" w:cs="Arial"/>
+          <w:rFonts w:ascii="Arial" w:eastAsia="仿宋_GB2312" w:hAnsi="Arial" w:cs="Arial"/>
           <w:b/>
           <w:sz w:val="28"/>
           <w:szCs w:val="28"/>
@@ -259,14 +259,14 @@
             <w:pPr>
               <w:jc w:val="center"/>
               <w:rPr>
-                <w:rFonts w:ascii="Arial" w:eastAsia="FangSong_GB2312" w:hAnsi="Arial" w:cs="Arial"/>
+                <w:rFonts w:ascii="Arial" w:eastAsia="仿宋_GB2312" w:hAnsi="Arial" w:cs="Arial"/>
                 <w:b/>
                 <w:szCs w:val="21"/>
               </w:rPr>
             </w:pPr>
             <w:r>
               <w:rPr>
-                <w:rFonts w:ascii="Arial" w:eastAsia="FangSong_GB2312" w:hAnsi="Arial" w:cs="Arial"/>
+                <w:rFonts w:ascii="Arial" w:eastAsia="仿宋_GB2312" w:hAnsi="Arial" w:cs="Arial"/>
                 <w:b/>
                 <w:szCs w:val="21"/>
               </w:rPr>
@@ -274,7 +274,7 @@
             </w:r>
             <w:r>
               <w:rPr>
-                <w:rFonts w:ascii="Arial" w:eastAsia="FangSong_GB2312" w:hAnsi="Arial" w:cs="Arial"/>
+                <w:rFonts w:ascii="Arial" w:eastAsia="仿宋_GB2312" w:hAnsi="Arial" w:cs="Arial"/>
                 <w:b/>
                 <w:szCs w:val="21"/>
               </w:rPr>
@@ -282,7 +282,7 @@
             </w:r>
             <w:r>
               <w:rPr>
-                <w:rFonts w:ascii="Arial" w:eastAsia="FangSong_GB2312" w:hAnsi="Arial" w:cs="Arial"/>
+                <w:rFonts w:ascii="Arial" w:eastAsia="仿宋_GB2312" w:hAnsi="Arial" w:cs="Arial"/>
                 <w:b/>
                 <w:szCs w:val="21"/>
               </w:rPr>
@@ -299,14 +299,14 @@
             <w:pPr>
               <w:jc w:val="center"/>
               <w:rPr>
-                <w:rFonts w:ascii="Arial" w:eastAsia="FangSong_GB2312" w:hAnsi="Arial" w:cs="Arial"/>
+                <w:rFonts w:ascii="Arial" w:eastAsia="仿宋_GB2312" w:hAnsi="Arial" w:cs="Arial"/>
                 <w:b/>
                 <w:szCs w:val="21"/>
               </w:rPr>
             </w:pPr>
             <w:r>
               <w:rPr>
-                <w:rFonts w:ascii="Arial" w:eastAsia="FangSong_GB2312" w:hAnsi="Arial" w:cs="Arial"/>
+                <w:rFonts w:ascii="Arial" w:eastAsia="仿宋_GB2312" w:hAnsi="Arial" w:cs="Arial"/>
                 <w:b/>
                 <w:szCs w:val="21"/>
               </w:rPr>
@@ -314,7 +314,7 @@
             </w:r>
             <w:r>
               <w:rPr>
-                <w:rFonts w:ascii="Arial" w:eastAsia="FangSong_GB2312" w:hAnsi="Arial" w:cs="Arial"/>
+                <w:rFonts w:ascii="Arial" w:eastAsia="仿宋_GB2312" w:hAnsi="Arial" w:cs="Arial"/>
                 <w:b/>
                 <w:szCs w:val="21"/>
               </w:rPr>
@@ -331,14 +331,14 @@
             <w:pPr>
               <w:jc w:val="center"/>
               <w:rPr>
-                <w:rFonts w:ascii="Arial" w:eastAsia="FangSong_GB2312" w:hAnsi="Arial" w:cs="Arial"/>
+                <w:rFonts w:ascii="Arial" w:eastAsia="仿宋_GB2312" w:hAnsi="Arial" w:cs="Arial"/>
                 <w:b/>
                 <w:szCs w:val="21"/>
               </w:rPr>
             </w:pPr>
             <w:r>
               <w:rPr>
-                <w:rFonts w:ascii="Arial" w:eastAsia="FangSong_GB2312" w:hAnsi="Arial" w:cs="Arial"/>
+                <w:rFonts w:ascii="Arial" w:eastAsia="仿宋_GB2312" w:hAnsi="Arial" w:cs="Arial"/>
                 <w:b/>
                 <w:szCs w:val="21"/>
               </w:rPr>
@@ -346,7 +346,7 @@
             </w:r>
             <w:r>
               <w:rPr>
-                <w:rFonts w:ascii="Arial" w:eastAsia="FangSong_GB2312" w:hAnsi="Arial" w:cs="Arial"/>
+                <w:rFonts w:ascii="Arial" w:eastAsia="仿宋_GB2312" w:hAnsi="Arial" w:cs="Arial"/>
                 <w:b/>
                 <w:szCs w:val="21"/>
               </w:rPr>
@@ -363,14 +363,14 @@
             <w:pPr>
               <w:jc w:val="center"/>
               <w:rPr>
-                <w:rFonts w:ascii="Arial" w:eastAsia="FangSong_GB2312" w:hAnsi="Arial" w:cs="Arial"/>
+                <w:rFonts w:ascii="Arial" w:eastAsia="仿宋_GB2312" w:hAnsi="Arial" w:cs="Arial"/>
                 <w:b/>
                 <w:szCs w:val="21"/>
               </w:rPr>
             </w:pPr>
             <w:r>
               <w:rPr>
-                <w:rFonts w:ascii="Arial" w:eastAsia="FangSong_GB2312" w:hAnsi="Arial" w:cs="Arial"/>
+                <w:rFonts w:ascii="Arial" w:eastAsia="仿宋_GB2312" w:hAnsi="Arial" w:cs="Arial"/>
                 <w:b/>
                 <w:szCs w:val="21"/>
               </w:rPr>
@@ -391,34 +391,34 @@
             <w:pPr>
               <w:jc w:val="center"/>
               <w:rPr>
-                <w:rFonts w:ascii="Arial" w:eastAsia="FangSong_GB2312" w:hAnsi="Arial" w:cs="Arial"/>
+                <w:rFonts w:ascii="Arial" w:eastAsia="仿宋_GB2312" w:hAnsi="Arial" w:cs="Arial"/>
                 <w:szCs w:val="21"/>
               </w:rPr>
             </w:pPr>
             <w:r>
               <w:rPr>
-                <w:rFonts w:ascii="Arial" w:eastAsia="FangSong_GB2312" w:hAnsi="Arial" w:cs="Arial"/>
+                <w:rFonts w:ascii="Arial" w:eastAsia="仿宋_GB2312" w:hAnsi="Arial" w:cs="Arial"/>
                 <w:szCs w:val="21"/>
               </w:rPr>
               <w:t>27</w:t>
             </w:r>
             <w:r>
               <w:rPr>
-                <w:rFonts w:ascii="Arial" w:eastAsia="FangSong_GB2312" w:hAnsi="Arial" w:cs="Arial"/>
+                <w:rFonts w:ascii="Arial" w:eastAsia="仿宋_GB2312" w:hAnsi="Arial" w:cs="Arial"/>
                 <w:szCs w:val="21"/>
               </w:rPr>
               <w:t xml:space="preserve">th </w:t>
             </w:r>
             <w:r>
               <w:rPr>
-                <w:rFonts w:ascii="Arial" w:eastAsia="FangSong_GB2312" w:hAnsi="Arial" w:cs="Arial"/>
+                <w:rFonts w:ascii="Arial" w:eastAsia="仿宋_GB2312" w:hAnsi="Arial" w:cs="Arial"/>
                 <w:szCs w:val="21"/>
               </w:rPr>
               <w:t>March</w:t>
             </w:r>
             <w:r>
               <w:rPr>
-                <w:rFonts w:ascii="Arial" w:eastAsia="FangSong_GB2312" w:hAnsi="Arial" w:cs="Arial"/>
+                <w:rFonts w:ascii="Arial" w:eastAsia="仿宋_GB2312" w:hAnsi="Arial" w:cs="Arial"/>
                 <w:szCs w:val="21"/>
               </w:rPr>
               <w:t xml:space="preserve"> 2020</w:t>
@@ -433,13 +433,13 @@
             <w:pPr>
               <w:jc w:val="center"/>
               <w:rPr>
-                <w:rFonts w:ascii="Arial" w:eastAsia="FangSong_GB2312" w:hAnsi="Arial" w:cs="Arial"/>
+                <w:rFonts w:ascii="Arial" w:eastAsia="仿宋_GB2312" w:hAnsi="Arial" w:cs="Arial"/>
                 <w:szCs w:val="21"/>
               </w:rPr>
             </w:pPr>
             <w:r>
               <w:rPr>
-                <w:rFonts w:ascii="Arial" w:eastAsia="FangSong_GB2312" w:hAnsi="Arial" w:cs="Arial"/>
+                <w:rFonts w:ascii="Arial" w:eastAsia="仿宋_GB2312" w:hAnsi="Arial" w:cs="Arial"/>
                 <w:szCs w:val="21"/>
               </w:rPr>
               <w:t>V1.0</w:t>
@@ -454,20 +454,20 @@
             <w:pPr>
               <w:jc w:val="center"/>
               <w:rPr>
-                <w:rFonts w:ascii="Arial" w:eastAsia="FangSong_GB2312" w:hAnsi="Arial" w:cs="Arial"/>
+                <w:rFonts w:ascii="Arial" w:eastAsia="仿宋_GB2312" w:hAnsi="Arial" w:cs="Arial"/>
                 <w:szCs w:val="21"/>
               </w:rPr>
             </w:pPr>
             <w:r>
               <w:rPr>
-                <w:rFonts w:ascii="Arial" w:eastAsia="FangSong_GB2312" w:hAnsi="Arial" w:cs="Arial"/>
+                <w:rFonts w:ascii="Arial" w:eastAsia="仿宋_GB2312" w:hAnsi="Arial" w:cs="Arial"/>
                 <w:szCs w:val="21"/>
               </w:rPr>
               <w:t xml:space="preserve">Initial </w:t>
             </w:r>
             <w:r>
               <w:rPr>
-                <w:rFonts w:ascii="Arial" w:eastAsia="FangSong_GB2312" w:hAnsi="Arial" w:cs="Arial"/>
+                <w:rFonts w:ascii="Arial" w:eastAsia="仿宋_GB2312" w:hAnsi="Arial" w:cs="Arial"/>
                 <w:szCs w:val="21"/>
               </w:rPr>
               <w:t>version</w:t>
@@ -482,14 +482,14 @@
             <w:pPr>
               <w:jc w:val="center"/>
               <w:rPr>
-                <w:rFonts w:ascii="Arial" w:eastAsia="FangSong_GB2312" w:hAnsi="Arial" w:cs="Arial"/>
+                <w:rFonts w:ascii="Arial" w:eastAsia="仿宋_GB2312" w:hAnsi="Arial" w:cs="Arial"/>
                 <w:szCs w:val="21"/>
               </w:rPr>
             </w:pPr>
             <w:proofErr w:type="spellStart"/>
             <w:r>
               <w:rPr>
-                <w:rFonts w:ascii="Arial" w:eastAsia="FangSong_GB2312" w:hAnsi="Arial" w:cs="Arial"/>
+                <w:rFonts w:ascii="Arial" w:eastAsia="仿宋_GB2312" w:hAnsi="Arial" w:cs="Arial"/>
                 <w:szCs w:val="21"/>
               </w:rPr>
               <w:t>Guozhi</w:t>
@@ -497,14 +497,14 @@
             <w:proofErr w:type="spellEnd"/>
             <w:r>
               <w:rPr>
-                <w:rFonts w:ascii="Arial" w:eastAsia="FangSong_GB2312" w:hAnsi="Arial" w:cs="Arial"/>
+                <w:rFonts w:ascii="Arial" w:eastAsia="仿宋_GB2312" w:hAnsi="Arial" w:cs="Arial"/>
                 <w:szCs w:val="21"/>
               </w:rPr>
               <w:t xml:space="preserve"> </w:t>
             </w:r>
             <w:r>
               <w:rPr>
-                <w:rFonts w:ascii="Arial" w:eastAsia="FangSong_GB2312" w:hAnsi="Arial" w:cs="Arial"/>
+                <w:rFonts w:ascii="Arial" w:eastAsia="仿宋_GB2312" w:hAnsi="Arial" w:cs="Arial"/>
                 <w:szCs w:val="21"/>
               </w:rPr>
               <w:t>Yin</w:t>
@@ -524,34 +524,34 @@
             <w:pPr>
               <w:jc w:val="center"/>
               <w:rPr>
-                <w:rFonts w:ascii="Arial" w:eastAsia="FangSong_GB2312" w:hAnsi="Arial" w:cs="Arial"/>
+                <w:rFonts w:ascii="Arial" w:eastAsia="仿宋_GB2312" w:hAnsi="Arial" w:cs="Arial"/>
                 <w:szCs w:val="21"/>
               </w:rPr>
             </w:pPr>
             <w:r>
               <w:rPr>
-                <w:rFonts w:ascii="Arial" w:eastAsia="FangSong_GB2312" w:hAnsi="Arial" w:cs="Arial"/>
+                <w:rFonts w:ascii="Arial" w:eastAsia="仿宋_GB2312" w:hAnsi="Arial" w:cs="Arial"/>
                 <w:szCs w:val="21"/>
               </w:rPr>
               <w:t>11</w:t>
             </w:r>
             <w:r>
               <w:rPr>
-                <w:rFonts w:ascii="Arial" w:eastAsia="FangSong_GB2312" w:hAnsi="Arial" w:cs="Arial"/>
+                <w:rFonts w:ascii="Arial" w:eastAsia="仿宋_GB2312" w:hAnsi="Arial" w:cs="Arial"/>
                 <w:szCs w:val="21"/>
               </w:rPr>
               <w:t xml:space="preserve">th </w:t>
             </w:r>
             <w:r>
               <w:rPr>
-                <w:rFonts w:ascii="Arial" w:eastAsia="FangSong_GB2312" w:hAnsi="Arial" w:cs="Arial"/>
+                <w:rFonts w:ascii="Arial" w:eastAsia="仿宋_GB2312" w:hAnsi="Arial" w:cs="Arial"/>
                 <w:szCs w:val="21"/>
               </w:rPr>
               <w:t>April</w:t>
             </w:r>
             <w:r>
               <w:rPr>
-                <w:rFonts w:ascii="Arial" w:eastAsia="FangSong_GB2312" w:hAnsi="Arial" w:cs="Arial"/>
+                <w:rFonts w:ascii="Arial" w:eastAsia="仿宋_GB2312" w:hAnsi="Arial" w:cs="Arial"/>
                 <w:szCs w:val="21"/>
               </w:rPr>
               <w:t xml:space="preserve"> 2020</w:t>
@@ -566,13 +566,13 @@
             <w:pPr>
               <w:jc w:val="center"/>
               <w:rPr>
-                <w:rFonts w:ascii="Arial" w:eastAsia="FangSong_GB2312" w:hAnsi="Arial" w:cs="Arial"/>
+                <w:rFonts w:ascii="Arial" w:eastAsia="仿宋_GB2312" w:hAnsi="Arial" w:cs="Arial"/>
                 <w:szCs w:val="21"/>
               </w:rPr>
             </w:pPr>
             <w:r>
               <w:rPr>
-                <w:rFonts w:ascii="Arial" w:eastAsia="FangSong_GB2312" w:hAnsi="Arial" w:cs="Arial"/>
+                <w:rFonts w:ascii="Arial" w:eastAsia="仿宋_GB2312" w:hAnsi="Arial" w:cs="Arial"/>
                 <w:szCs w:val="21"/>
               </w:rPr>
               <w:t>V1.1</w:t>
@@ -587,13 +587,13 @@
             <w:pPr>
               <w:jc w:val="center"/>
               <w:rPr>
-                <w:rFonts w:ascii="Arial" w:eastAsia="FangSong_GB2312" w:hAnsi="Arial" w:cs="Arial"/>
+                <w:rFonts w:ascii="Arial" w:eastAsia="仿宋_GB2312" w:hAnsi="Arial" w:cs="Arial"/>
                 <w:szCs w:val="21"/>
               </w:rPr>
             </w:pPr>
             <w:r>
               <w:rPr>
-                <w:rFonts w:ascii="Arial" w:eastAsia="FangSong_GB2312" w:hAnsi="Arial" w:cs="Arial"/>
+                <w:rFonts w:ascii="Arial" w:eastAsia="仿宋_GB2312" w:hAnsi="Arial" w:cs="Arial"/>
                 <w:szCs w:val="21"/>
               </w:rPr>
               <w:t>Add diagrams</w:t>
@@ -608,13 +608,13 @@
             <w:pPr>
               <w:jc w:val="center"/>
               <w:rPr>
-                <w:rFonts w:ascii="Arial" w:eastAsia="FangSong_GB2312" w:hAnsi="Arial" w:cs="Arial"/>
+                <w:rFonts w:ascii="Arial" w:eastAsia="仿宋_GB2312" w:hAnsi="Arial" w:cs="Arial"/>
                 <w:szCs w:val="21"/>
               </w:rPr>
             </w:pPr>
             <w:r>
               <w:rPr>
-                <w:rFonts w:ascii="Arial" w:eastAsia="FangSong_GB2312" w:hAnsi="Arial" w:cs="Arial"/>
+                <w:rFonts w:ascii="Arial" w:eastAsia="仿宋_GB2312" w:hAnsi="Arial" w:cs="Arial"/>
                 <w:szCs w:val="21"/>
               </w:rPr>
               <w:t>Cong Shang</w:t>
@@ -634,34 +634,34 @@
             <w:pPr>
               <w:jc w:val="center"/>
               <w:rPr>
-                <w:rFonts w:ascii="Arial" w:eastAsia="FangSong_GB2312" w:hAnsi="Arial" w:cs="Arial"/>
+                <w:rFonts w:ascii="Arial" w:eastAsia="仿宋_GB2312" w:hAnsi="Arial" w:cs="Arial"/>
                 <w:szCs w:val="21"/>
               </w:rPr>
             </w:pPr>
             <w:r>
               <w:rPr>
-                <w:rFonts w:ascii="Arial" w:eastAsia="FangSong_GB2312" w:hAnsi="Arial" w:cs="Arial"/>
+                <w:rFonts w:ascii="Arial" w:eastAsia="仿宋_GB2312" w:hAnsi="Arial" w:cs="Arial"/>
                 <w:szCs w:val="21"/>
               </w:rPr>
               <w:t>20</w:t>
             </w:r>
             <w:r>
               <w:rPr>
-                <w:rFonts w:ascii="Arial" w:eastAsia="FangSong_GB2312" w:hAnsi="Arial" w:cs="Arial"/>
+                <w:rFonts w:ascii="Arial" w:eastAsia="仿宋_GB2312" w:hAnsi="Arial" w:cs="Arial"/>
                 <w:szCs w:val="21"/>
               </w:rPr>
               <w:t xml:space="preserve">th </w:t>
             </w:r>
             <w:r>
               <w:rPr>
-                <w:rFonts w:ascii="Arial" w:eastAsia="FangSong_GB2312" w:hAnsi="Arial" w:cs="Arial"/>
+                <w:rFonts w:ascii="Arial" w:eastAsia="仿宋_GB2312" w:hAnsi="Arial" w:cs="Arial"/>
                 <w:szCs w:val="21"/>
               </w:rPr>
               <w:t xml:space="preserve">April </w:t>
             </w:r>
             <w:r>
               <w:rPr>
-                <w:rFonts w:ascii="Arial" w:eastAsia="FangSong_GB2312" w:hAnsi="Arial" w:cs="Arial"/>
+                <w:rFonts w:ascii="Arial" w:eastAsia="仿宋_GB2312" w:hAnsi="Arial" w:cs="Arial"/>
                 <w:szCs w:val="21"/>
               </w:rPr>
               <w:t>2020</w:t>
@@ -676,20 +676,20 @@
             <w:pPr>
               <w:jc w:val="center"/>
               <w:rPr>
-                <w:rFonts w:ascii="Arial" w:eastAsia="FangSong_GB2312" w:hAnsi="Arial" w:cs="Arial"/>
+                <w:rFonts w:ascii="Arial" w:eastAsia="仿宋_GB2312" w:hAnsi="Arial" w:cs="Arial"/>
                 <w:szCs w:val="21"/>
               </w:rPr>
             </w:pPr>
             <w:r>
               <w:rPr>
-                <w:rFonts w:ascii="Arial" w:eastAsia="FangSong_GB2312" w:hAnsi="Arial" w:cs="Arial"/>
+                <w:rFonts w:ascii="Arial" w:eastAsia="仿宋_GB2312" w:hAnsi="Arial" w:cs="Arial"/>
                 <w:szCs w:val="21"/>
               </w:rPr>
               <w:t>V1.</w:t>
             </w:r>
             <w:r>
               <w:rPr>
-                <w:rFonts w:ascii="Arial" w:eastAsia="FangSong_GB2312" w:hAnsi="Arial" w:cs="Arial"/>
+                <w:rFonts w:ascii="Arial" w:eastAsia="仿宋_GB2312" w:hAnsi="Arial" w:cs="Arial"/>
                 <w:szCs w:val="21"/>
               </w:rPr>
               <w:t>2</w:t>
@@ -704,13 +704,13 @@
             <w:pPr>
               <w:jc w:val="center"/>
               <w:rPr>
-                <w:rFonts w:ascii="Arial" w:eastAsia="FangSong_GB2312" w:hAnsi="Arial" w:cs="Arial"/>
+                <w:rFonts w:ascii="Arial" w:eastAsia="仿宋_GB2312" w:hAnsi="Arial" w:cs="Arial"/>
                 <w:szCs w:val="21"/>
               </w:rPr>
             </w:pPr>
             <w:r>
               <w:rPr>
-                <w:rFonts w:ascii="Arial" w:eastAsia="FangSong_GB2312" w:hAnsi="Arial" w:cs="Arial"/>
+                <w:rFonts w:ascii="Arial" w:eastAsia="仿宋_GB2312" w:hAnsi="Arial" w:cs="Arial"/>
                 <w:szCs w:val="21"/>
               </w:rPr>
               <w:t>Update details</w:t>
@@ -725,14 +725,14 @@
             <w:pPr>
               <w:jc w:val="center"/>
               <w:rPr>
-                <w:rFonts w:ascii="Arial" w:eastAsia="FangSong_GB2312" w:hAnsi="Arial" w:cs="Arial"/>
+                <w:rFonts w:ascii="Arial" w:eastAsia="仿宋_GB2312" w:hAnsi="Arial" w:cs="Arial"/>
                 <w:szCs w:val="21"/>
               </w:rPr>
             </w:pPr>
             <w:proofErr w:type="spellStart"/>
             <w:r>
               <w:rPr>
-                <w:rFonts w:ascii="Arial" w:eastAsia="FangSong_GB2312" w:hAnsi="Arial" w:cs="Arial"/>
+                <w:rFonts w:ascii="Arial" w:eastAsia="仿宋_GB2312" w:hAnsi="Arial" w:cs="Arial"/>
                 <w:szCs w:val="21"/>
               </w:rPr>
               <w:t>Guozhi</w:t>
@@ -740,14 +740,14 @@
             <w:proofErr w:type="spellEnd"/>
             <w:r>
               <w:rPr>
-                <w:rFonts w:ascii="Arial" w:eastAsia="FangSong_GB2312" w:hAnsi="Arial" w:cs="Arial"/>
+                <w:rFonts w:ascii="Arial" w:eastAsia="仿宋_GB2312" w:hAnsi="Arial" w:cs="Arial"/>
                 <w:szCs w:val="21"/>
               </w:rPr>
               <w:t xml:space="preserve"> </w:t>
             </w:r>
             <w:r>
               <w:rPr>
-                <w:rFonts w:ascii="Arial" w:eastAsia="FangSong_GB2312" w:hAnsi="Arial" w:cs="Arial"/>
+                <w:rFonts w:ascii="Arial" w:eastAsia="仿宋_GB2312" w:hAnsi="Arial" w:cs="Arial"/>
                 <w:szCs w:val="21"/>
               </w:rPr>
               <w:t>Yin</w:t>
@@ -767,34 +767,34 @@
             <w:pPr>
               <w:jc w:val="center"/>
               <w:rPr>
-                <w:rFonts w:ascii="Arial" w:eastAsia="FangSong_GB2312" w:hAnsi="Arial" w:cs="Arial"/>
+                <w:rFonts w:ascii="Arial" w:eastAsia="仿宋_GB2312" w:hAnsi="Arial" w:cs="Arial"/>
                 <w:szCs w:val="21"/>
               </w:rPr>
             </w:pPr>
             <w:r>
               <w:rPr>
-                <w:rFonts w:ascii="Arial" w:eastAsia="FangSong_GB2312" w:hAnsi="Arial" w:cs="Arial"/>
+                <w:rFonts w:ascii="Arial" w:eastAsia="仿宋_GB2312" w:hAnsi="Arial" w:cs="Arial"/>
                 <w:szCs w:val="21"/>
               </w:rPr>
               <w:t>20</w:t>
             </w:r>
             <w:r>
               <w:rPr>
-                <w:rFonts w:ascii="Arial" w:eastAsia="FangSong_GB2312" w:hAnsi="Arial" w:cs="Arial"/>
+                <w:rFonts w:ascii="Arial" w:eastAsia="仿宋_GB2312" w:hAnsi="Arial" w:cs="Arial"/>
                 <w:szCs w:val="21"/>
               </w:rPr>
               <w:t xml:space="preserve">th </w:t>
             </w:r>
             <w:r>
               <w:rPr>
-                <w:rFonts w:ascii="Arial" w:eastAsia="FangSong_GB2312" w:hAnsi="Arial" w:cs="Arial"/>
+                <w:rFonts w:ascii="Arial" w:eastAsia="仿宋_GB2312" w:hAnsi="Arial" w:cs="Arial"/>
                 <w:szCs w:val="21"/>
               </w:rPr>
               <w:t xml:space="preserve">April </w:t>
             </w:r>
             <w:r>
               <w:rPr>
-                <w:rFonts w:ascii="Arial" w:eastAsia="FangSong_GB2312" w:hAnsi="Arial" w:cs="Arial"/>
+                <w:rFonts w:ascii="Arial" w:eastAsia="仿宋_GB2312" w:hAnsi="Arial" w:cs="Arial"/>
                 <w:szCs w:val="21"/>
               </w:rPr>
               <w:t>2020</w:t>
@@ -809,20 +809,20 @@
             <w:pPr>
               <w:jc w:val="center"/>
               <w:rPr>
-                <w:rFonts w:ascii="Arial" w:eastAsia="FangSong_GB2312" w:hAnsi="Arial" w:cs="Arial"/>
+                <w:rFonts w:ascii="Arial" w:eastAsia="仿宋_GB2312" w:hAnsi="Arial" w:cs="Arial"/>
                 <w:szCs w:val="21"/>
               </w:rPr>
             </w:pPr>
             <w:r>
               <w:rPr>
-                <w:rFonts w:ascii="Arial" w:eastAsia="FangSong_GB2312" w:hAnsi="Arial" w:cs="Arial"/>
+                <w:rFonts w:ascii="Arial" w:eastAsia="仿宋_GB2312" w:hAnsi="Arial" w:cs="Arial"/>
                 <w:szCs w:val="21"/>
               </w:rPr>
               <w:t>V1.</w:t>
             </w:r>
             <w:r>
               <w:rPr>
-                <w:rFonts w:ascii="Arial" w:eastAsia="FangSong_GB2312" w:hAnsi="Arial" w:cs="Arial"/>
+                <w:rFonts w:ascii="Arial" w:eastAsia="仿宋_GB2312" w:hAnsi="Arial" w:cs="Arial"/>
                 <w:szCs w:val="21"/>
               </w:rPr>
               <w:t>3</w:t>
@@ -837,13 +837,13 @@
             <w:pPr>
               <w:jc w:val="center"/>
               <w:rPr>
-                <w:rFonts w:ascii="Arial" w:eastAsia="FangSong_GB2312" w:hAnsi="Arial" w:cs="Arial"/>
+                <w:rFonts w:ascii="Arial" w:eastAsia="仿宋_GB2312" w:hAnsi="Arial" w:cs="Arial"/>
                 <w:szCs w:val="21"/>
               </w:rPr>
             </w:pPr>
             <w:r>
               <w:rPr>
-                <w:rFonts w:ascii="Arial" w:eastAsia="FangSong_GB2312" w:hAnsi="Arial" w:cs="Arial"/>
+                <w:rFonts w:ascii="Arial" w:eastAsia="仿宋_GB2312" w:hAnsi="Arial" w:cs="Arial"/>
                 <w:szCs w:val="21"/>
               </w:rPr>
               <w:t>Update the business process diagram and class diagram</w:t>
@@ -858,13 +858,13 @@
             <w:pPr>
               <w:jc w:val="center"/>
               <w:rPr>
-                <w:rFonts w:ascii="Arial" w:eastAsia="FangSong_GB2312" w:hAnsi="Arial" w:cs="Arial"/>
+                <w:rFonts w:ascii="Arial" w:eastAsia="仿宋_GB2312" w:hAnsi="Arial" w:cs="Arial"/>
                 <w:szCs w:val="21"/>
               </w:rPr>
             </w:pPr>
             <w:r>
               <w:rPr>
-                <w:rFonts w:ascii="Arial" w:eastAsia="FangSong_GB2312" w:hAnsi="Arial" w:cs="Arial"/>
+                <w:rFonts w:ascii="Arial" w:eastAsia="仿宋_GB2312" w:hAnsi="Arial" w:cs="Arial"/>
                 <w:szCs w:val="21"/>
               </w:rPr>
               <w:t>Cong Shang</w:t>
@@ -890,7 +890,7 @@
     <w:sdt>
       <w:sdtPr>
         <w:rPr>
-          <w:rFonts w:ascii="Arial" w:eastAsia="SimSun" w:hAnsi="Arial" w:cs="Arial"/>
+          <w:rFonts w:ascii="Arial" w:eastAsia="宋体" w:hAnsi="Arial" w:cs="Arial"/>
           <w:b w:val="0"/>
           <w:bCs w:val="0"/>
           <w:color w:val="auto"/>
@@ -5698,22 +5698,6 @@
               <w:rPr>
                 <w:rFonts w:ascii="Arial" w:hAnsi="Arial" w:cs="Arial"/>
               </w:rPr>
-              <w:t>Project Manager</w:t>
-            </w:r>
-          </w:p>
-          <w:p>
-            <w:pPr>
-              <w:spacing w:line="360" w:lineRule="auto"/>
-              <w:ind w:left="420"/>
-              <w:cnfStyle w:val="000000000000" w:firstRow="0" w:lastRow="0" w:firstColumn="0" w:lastColumn="0" w:oddVBand="0" w:evenVBand="0" w:oddHBand="0" w:evenHBand="0" w:firstRowFirstColumn="0" w:firstRowLastColumn="0" w:lastRowFirstColumn="0" w:lastRowLastColumn="0"/>
-              <w:rPr>
-                <w:rFonts w:ascii="Arial" w:hAnsi="Arial" w:cs="Arial"/>
-              </w:rPr>
-            </w:pPr>
-            <w:r>
-              <w:rPr>
-                <w:rFonts w:ascii="Arial" w:hAnsi="Arial" w:cs="Arial"/>
-              </w:rPr>
               <w:t>Product Designer,</w:t>
             </w:r>
           </w:p>
@@ -6123,6 +6107,7 @@
           <w:sz w:val="24"/>
           <w:szCs w:val="24"/>
         </w:rPr>
+        <w:lastRenderedPageBreak/>
         <w:t>Milestones</w:t>
       </w:r>
       <w:bookmarkEnd w:id="7"/>
@@ -7800,16 +7785,7 @@
                 <w:rFonts w:ascii="Arial" w:hAnsi="Arial" w:cs="Arial"/>
                 <w:color w:val="000000"/>
               </w:rPr>
-              <w:t xml:space="preserve">User </w:t>
-            </w:r>
-            <w:bookmarkStart w:id="8" w:name="_GoBack"/>
-            <w:bookmarkEnd w:id="8"/>
-            <w:r>
-              <w:rPr>
-                <w:rFonts w:ascii="Arial" w:hAnsi="Arial" w:cs="Arial"/>
-                <w:color w:val="000000"/>
-              </w:rPr>
-              <w:t>Training</w:t>
+              <w:t>User Training</w:t>
             </w:r>
           </w:p>
         </w:tc>
@@ -8054,7 +8030,7 @@
           <w:szCs w:val="28"/>
         </w:rPr>
       </w:pPr>
-      <w:bookmarkStart w:id="9" w:name="_Toc41249934"/>
+      <w:bookmarkStart w:id="8" w:name="_Toc41249934"/>
       <w:r>
         <w:rPr>
           <w:rFonts w:ascii="Arial" w:hAnsi="Arial" w:cs="Arial"/>
@@ -8062,7 +8038,7 @@
         </w:rPr>
         <w:t>Current environment description</w:t>
       </w:r>
-      <w:bookmarkEnd w:id="9"/>
+      <w:bookmarkEnd w:id="8"/>
     </w:p>
     <w:p>
       <w:pPr>
@@ -8074,7 +8050,7 @@
           <w:szCs w:val="24"/>
         </w:rPr>
       </w:pPr>
-      <w:bookmarkStart w:id="10" w:name="_Toc41249935"/>
+      <w:bookmarkStart w:id="9" w:name="_Toc41249935"/>
       <w:r>
         <w:rPr>
           <w:rFonts w:ascii="Arial" w:hAnsi="Arial" w:cs="Arial"/>
@@ -8083,7 +8059,7 @@
         </w:rPr>
         <w:t>Current system overview</w:t>
       </w:r>
-      <w:bookmarkEnd w:id="10"/>
+      <w:bookmarkEnd w:id="9"/>
     </w:p>
     <w:p>
       <w:pPr>
@@ -8120,8 +8096,8 @@
           <w:sz w:val="24"/>
         </w:rPr>
       </w:pPr>
-      <w:bookmarkStart w:id="11" w:name="OLE_LINK11"/>
-      <w:bookmarkStart w:id="12" w:name="OLE_LINK12"/>
+      <w:bookmarkStart w:id="10" w:name="OLE_LINK11"/>
+      <w:bookmarkStart w:id="11" w:name="OLE_LINK12"/>
       <w:r>
         <w:rPr>
           <w:rFonts w:ascii="Arial" w:hAnsi="Arial" w:cs="Arial"/>
@@ -8252,8 +8228,8 @@
         </w:rPr>
       </w:pPr>
     </w:p>
+    <w:bookmarkEnd w:id="10"/>
     <w:bookmarkEnd w:id="11"/>
-    <w:bookmarkEnd w:id="12"/>
     <w:p>
       <w:pPr>
         <w:spacing w:line="360" w:lineRule="auto"/>
@@ -8329,7 +8305,7 @@
           <w:szCs w:val="24"/>
         </w:rPr>
       </w:pPr>
-      <w:bookmarkStart w:id="13" w:name="_Toc41249936"/>
+      <w:bookmarkStart w:id="12" w:name="_Toc41249936"/>
       <w:r>
         <w:rPr>
           <w:rFonts w:ascii="Arial" w:hAnsi="Arial" w:cs="Arial"/>
@@ -8338,7 +8314,7 @@
         </w:rPr>
         <w:t>Current system hardware, software and network</w:t>
       </w:r>
-      <w:bookmarkEnd w:id="13"/>
+      <w:bookmarkEnd w:id="12"/>
     </w:p>
     <w:p>
       <w:pPr>
@@ -8666,6 +8642,7 @@
                 <w:bCs/>
                 <w:color w:val="000000"/>
               </w:rPr>
+              <w:lastRenderedPageBreak/>
               <w:t>Software</w:t>
             </w:r>
           </w:p>
@@ -9073,7 +9050,7 @@
             </w:r>
             <w:r>
               <w:rPr>
-                <w:rFonts w:ascii="Arial" w:eastAsia="Microsoft YaHei" w:hAnsi="Arial" w:cs="Arial"/>
+                <w:rFonts w:ascii="Arial" w:eastAsia="微软雅黑" w:hAnsi="Arial" w:cs="Arial"/>
               </w:rPr>
               <w:t>：</w:t>
             </w:r>
@@ -9543,7 +9520,7 @@
             </w:r>
             <w:r>
               <w:rPr>
-                <w:rFonts w:ascii="Arial" w:eastAsia="Microsoft YaHei" w:hAnsi="Arial" w:cs="Arial"/>
+                <w:rFonts w:ascii="Arial" w:eastAsia="微软雅黑" w:hAnsi="Arial" w:cs="Arial"/>
               </w:rPr>
               <w:t>：</w:t>
             </w:r>
@@ -9572,7 +9549,7 @@
             </w:r>
             <w:r>
               <w:rPr>
-                <w:rFonts w:ascii="Arial" w:eastAsia="Microsoft YaHei" w:hAnsi="Arial" w:cs="Arial"/>
+                <w:rFonts w:ascii="Arial" w:eastAsia="微软雅黑" w:hAnsi="Arial" w:cs="Arial"/>
               </w:rPr>
               <w:t>：</w:t>
             </w:r>
@@ -9774,7 +9751,7 @@
             </w:r>
             <w:r>
               <w:rPr>
-                <w:rFonts w:ascii="Arial" w:eastAsia="Microsoft YaHei" w:hAnsi="Arial" w:cs="Arial"/>
+                <w:rFonts w:ascii="Arial" w:eastAsia="微软雅黑" w:hAnsi="Arial" w:cs="Arial"/>
               </w:rPr>
               <w:t>：</w:t>
             </w:r>
@@ -9803,7 +9780,7 @@
             </w:r>
             <w:r>
               <w:rPr>
-                <w:rFonts w:ascii="Arial" w:eastAsia="Microsoft YaHei" w:hAnsi="Arial" w:cs="Arial"/>
+                <w:rFonts w:ascii="Arial" w:eastAsia="微软雅黑" w:hAnsi="Arial" w:cs="Arial"/>
               </w:rPr>
               <w:t>：</w:t>
             </w:r>
@@ -10003,7 +9980,7 @@
           <w:szCs w:val="28"/>
         </w:rPr>
       </w:pPr>
-      <w:bookmarkStart w:id="14" w:name="_Toc41249937"/>
+      <w:bookmarkStart w:id="13" w:name="_Toc41249937"/>
       <w:r>
         <w:rPr>
           <w:rFonts w:ascii="Arial" w:hAnsi="Arial" w:cs="Arial"/>
@@ -10025,64 +10002,64 @@
           <w:szCs w:val="28"/>
         </w:rPr>
         <w:t>pecification</w:t>
+      </w:r>
+      <w:bookmarkEnd w:id="13"/>
+    </w:p>
+    <w:p>
+      <w:pPr>
+        <w:pStyle w:val="Heading2"/>
+        <w:spacing w:line="360" w:lineRule="auto"/>
+        <w:rPr>
+          <w:rFonts w:ascii="Arial" w:hAnsi="Arial" w:cs="Arial"/>
+          <w:sz w:val="24"/>
+          <w:szCs w:val="24"/>
+        </w:rPr>
+      </w:pPr>
+      <w:bookmarkStart w:id="14" w:name="_Toc41249938"/>
+      <w:r>
+        <w:rPr>
+          <w:rFonts w:ascii="Arial" w:hAnsi="Arial" w:cs="Arial"/>
+          <w:sz w:val="24"/>
+          <w:szCs w:val="24"/>
+        </w:rPr>
+        <w:t xml:space="preserve">User </w:t>
+      </w:r>
+      <w:r>
+        <w:rPr>
+          <w:rFonts w:ascii="Arial" w:hAnsi="Arial" w:cs="Arial"/>
+          <w:sz w:val="24"/>
+          <w:szCs w:val="24"/>
+        </w:rPr>
+        <w:t>R</w:t>
+      </w:r>
+      <w:r>
+        <w:rPr>
+          <w:rFonts w:ascii="Arial" w:hAnsi="Arial" w:cs="Arial"/>
+          <w:sz w:val="24"/>
+          <w:szCs w:val="24"/>
+        </w:rPr>
+        <w:t xml:space="preserve">equirements </w:t>
+      </w:r>
+      <w:r>
+        <w:rPr>
+          <w:rFonts w:ascii="Arial" w:hAnsi="Arial" w:cs="Arial"/>
+          <w:sz w:val="24"/>
+          <w:szCs w:val="24"/>
+        </w:rPr>
+        <w:t>D</w:t>
+      </w:r>
+      <w:r>
+        <w:rPr>
+          <w:rFonts w:ascii="Arial" w:hAnsi="Arial" w:cs="Arial"/>
+          <w:sz w:val="24"/>
+          <w:szCs w:val="24"/>
+        </w:rPr>
+        <w:t>ocument</w:t>
       </w:r>
       <w:bookmarkEnd w:id="14"/>
     </w:p>
     <w:p>
       <w:pPr>
-        <w:pStyle w:val="Heading2"/>
-        <w:spacing w:line="360" w:lineRule="auto"/>
-        <w:rPr>
-          <w:rFonts w:ascii="Arial" w:hAnsi="Arial" w:cs="Arial"/>
-          <w:sz w:val="24"/>
-          <w:szCs w:val="24"/>
-        </w:rPr>
-      </w:pPr>
-      <w:bookmarkStart w:id="15" w:name="_Toc41249938"/>
-      <w:r>
-        <w:rPr>
-          <w:rFonts w:ascii="Arial" w:hAnsi="Arial" w:cs="Arial"/>
-          <w:sz w:val="24"/>
-          <w:szCs w:val="24"/>
-        </w:rPr>
-        <w:t xml:space="preserve">User </w:t>
-      </w:r>
-      <w:r>
-        <w:rPr>
-          <w:rFonts w:ascii="Arial" w:hAnsi="Arial" w:cs="Arial"/>
-          <w:sz w:val="24"/>
-          <w:szCs w:val="24"/>
-        </w:rPr>
-        <w:t>R</w:t>
-      </w:r>
-      <w:r>
-        <w:rPr>
-          <w:rFonts w:ascii="Arial" w:hAnsi="Arial" w:cs="Arial"/>
-          <w:sz w:val="24"/>
-          <w:szCs w:val="24"/>
-        </w:rPr>
-        <w:t xml:space="preserve">equirements </w:t>
-      </w:r>
-      <w:r>
-        <w:rPr>
-          <w:rFonts w:ascii="Arial" w:hAnsi="Arial" w:cs="Arial"/>
-          <w:sz w:val="24"/>
-          <w:szCs w:val="24"/>
-        </w:rPr>
-        <w:t>D</w:t>
-      </w:r>
-      <w:r>
-        <w:rPr>
-          <w:rFonts w:ascii="Arial" w:hAnsi="Arial" w:cs="Arial"/>
-          <w:sz w:val="24"/>
-          <w:szCs w:val="24"/>
-        </w:rPr>
-        <w:t>ocument</w:t>
-      </w:r>
-      <w:bookmarkEnd w:id="15"/>
-    </w:p>
-    <w:p>
-      <w:pPr>
         <w:pStyle w:val="Heading3"/>
         <w:spacing w:line="360" w:lineRule="auto"/>
         <w:rPr>
@@ -10090,7 +10067,7 @@
           <w:sz w:val="24"/>
         </w:rPr>
       </w:pPr>
-      <w:bookmarkStart w:id="16" w:name="_Toc41249939"/>
+      <w:bookmarkStart w:id="15" w:name="_Toc41249939"/>
       <w:r>
         <w:rPr>
           <w:rFonts w:ascii="Arial" w:hAnsi="Arial" w:cs="Arial"/>
@@ -10126,7 +10103,7 @@
         </w:rPr>
         <w:t>verview</w:t>
       </w:r>
-      <w:bookmarkEnd w:id="16"/>
+      <w:bookmarkEnd w:id="15"/>
     </w:p>
     <w:p>
       <w:pPr>
@@ -10187,7 +10164,7 @@
           <w:sz w:val="24"/>
         </w:rPr>
       </w:pPr>
-      <w:bookmarkStart w:id="17" w:name="_Toc41249940"/>
+      <w:bookmarkStart w:id="16" w:name="_Toc41249940"/>
       <w:r>
         <w:rPr>
           <w:rFonts w:ascii="Arial" w:hAnsi="Arial" w:cs="Arial"/>
@@ -10223,7 +10200,7 @@
         </w:rPr>
         <w:t>rofile</w:t>
       </w:r>
-      <w:bookmarkEnd w:id="17"/>
+      <w:bookmarkEnd w:id="16"/>
     </w:p>
     <w:p>
       <w:pPr>
@@ -10321,7 +10298,7 @@
           <w:sz w:val="24"/>
         </w:rPr>
       </w:pPr>
-      <w:bookmarkStart w:id="18" w:name="_Toc41249941"/>
+      <w:bookmarkStart w:id="17" w:name="_Toc41249941"/>
       <w:r>
         <w:rPr>
           <w:rFonts w:ascii="Arial" w:hAnsi="Arial" w:cs="Arial"/>
@@ -10329,7 +10306,7 @@
         </w:rPr>
         <w:t>Business Process</w:t>
       </w:r>
-      <w:bookmarkEnd w:id="18"/>
+      <w:bookmarkEnd w:id="17"/>
     </w:p>
     <w:p>
       <w:pPr>
@@ -11207,7 +11184,7 @@
           <w:lang w:eastAsia="zh-CN"/>
         </w:rPr>
       </w:pPr>
-      <w:bookmarkStart w:id="19" w:name="_Toc41249942"/>
+      <w:bookmarkStart w:id="18" w:name="_Toc41249942"/>
       <w:r>
         <w:rPr>
           <w:rFonts w:ascii="Arial" w:hAnsi="Arial" w:cs="Arial"/>
@@ -11216,7 +11193,7 @@
         </w:rPr>
         <w:t>Business Model</w:t>
       </w:r>
-      <w:bookmarkEnd w:id="19"/>
+      <w:bookmarkEnd w:id="18"/>
     </w:p>
     <w:p>
       <w:pPr>
@@ -12372,8 +12349,8 @@
           <w:sz w:val="24"/>
         </w:rPr>
       </w:pPr>
-      <w:bookmarkStart w:id="20" w:name="OLE_LINK65"/>
-      <w:bookmarkStart w:id="21" w:name="OLE_LINK66"/>
+      <w:bookmarkStart w:id="19" w:name="OLE_LINK65"/>
+      <w:bookmarkStart w:id="20" w:name="OLE_LINK66"/>
       <w:r>
         <w:rPr>
           <w:rFonts w:ascii="Arial" w:hAnsi="Arial" w:cs="Arial"/>
@@ -12401,8 +12378,8 @@
         </w:rPr>
         <w:t xml:space="preserve"> </w:t>
       </w:r>
+      <w:bookmarkEnd w:id="19"/>
       <w:bookmarkEnd w:id="20"/>
-      <w:bookmarkEnd w:id="21"/>
       <w:r>
         <w:rPr>
           <w:rFonts w:ascii="Arial" w:hAnsi="Arial" w:cs="Arial"/>
@@ -12970,7 +12947,7 @@
                 <w:color w:val="000000"/>
               </w:rPr>
             </w:pPr>
-            <w:bookmarkStart w:id="22" w:name="OLE_LINK13"/>
+            <w:bookmarkStart w:id="21" w:name="OLE_LINK13"/>
             <w:r>
               <w:rPr>
                 <w:rFonts w:ascii="Arial" w:hAnsi="Arial" w:cs="Arial"/>
@@ -12985,7 +12962,7 @@
               </w:rPr>
               <w:t>has an existing account.</w:t>
             </w:r>
-            <w:bookmarkEnd w:id="22"/>
+            <w:bookmarkEnd w:id="21"/>
           </w:p>
         </w:tc>
       </w:tr>
@@ -16818,8 +16795,8 @@
           <w:lang w:val="en-NZ" w:eastAsia="zh-CN"/>
         </w:rPr>
       </w:pPr>
-      <w:bookmarkStart w:id="23" w:name="OLE_LINK70"/>
-      <w:bookmarkStart w:id="24" w:name="OLE_LINK71"/>
+      <w:bookmarkStart w:id="22" w:name="OLE_LINK70"/>
+      <w:bookmarkStart w:id="23" w:name="OLE_LINK71"/>
       <w:r>
         <w:rPr>
           <w:rFonts w:ascii="Arial" w:hAnsi="Arial" w:cs="Arial"/>
@@ -16847,8 +16824,8 @@
         </w:rPr>
         <w:t xml:space="preserve"> </w:t>
       </w:r>
+      <w:bookmarkEnd w:id="22"/>
       <w:bookmarkEnd w:id="23"/>
-      <w:bookmarkEnd w:id="24"/>
       <w:r>
         <w:rPr>
           <w:rFonts w:ascii="Arial" w:hAnsi="Arial" w:cs="Arial"/>
@@ -16984,8 +16961,8 @@
                 <w:color w:val="000000"/>
               </w:rPr>
             </w:pPr>
-            <w:bookmarkStart w:id="25" w:name="OLE_LINK76"/>
-            <w:bookmarkStart w:id="26" w:name="OLE_LINK77"/>
+            <w:bookmarkStart w:id="24" w:name="OLE_LINK76"/>
+            <w:bookmarkStart w:id="25" w:name="OLE_LINK77"/>
             <w:r>
               <w:rPr>
                 <w:rFonts w:ascii="Arial" w:hAnsi="Arial" w:cs="Arial"/>
@@ -17000,8 +16977,8 @@
               </w:rPr>
               <w:t>name</w:t>
             </w:r>
+            <w:bookmarkEnd w:id="24"/>
             <w:bookmarkEnd w:id="25"/>
-            <w:bookmarkEnd w:id="26"/>
             <w:r>
               <w:rPr>
                 <w:rFonts w:ascii="Arial" w:hAnsi="Arial" w:cs="Arial"/>
@@ -18129,8 +18106,8 @@
                 <w:color w:val="000000"/>
               </w:rPr>
             </w:pPr>
-            <w:bookmarkStart w:id="27" w:name="OLE_LINK74"/>
-            <w:bookmarkStart w:id="28" w:name="OLE_LINK75"/>
+            <w:bookmarkStart w:id="26" w:name="OLE_LINK74"/>
+            <w:bookmarkStart w:id="27" w:name="OLE_LINK75"/>
             <w:r>
               <w:rPr>
                 <w:rFonts w:ascii="Arial" w:hAnsi="Arial" w:cs="Arial"/>
@@ -18138,8 +18115,8 @@
               </w:rPr>
               <w:t>Goods management</w:t>
             </w:r>
+            <w:bookmarkEnd w:id="26"/>
             <w:bookmarkEnd w:id="27"/>
-            <w:bookmarkEnd w:id="28"/>
           </w:p>
         </w:tc>
       </w:tr>
@@ -18485,7 +18462,7 @@
                 <w:color w:val="000000"/>
               </w:rPr>
             </w:pPr>
-            <w:bookmarkStart w:id="29" w:name="_Hlk41126075"/>
+            <w:bookmarkStart w:id="28" w:name="_Hlk41126075"/>
             <w:r>
               <w:rPr>
                 <w:rFonts w:ascii="Arial" w:hAnsi="Arial" w:cs="Arial"/>
@@ -18535,7 +18512,7 @@
           </w:p>
         </w:tc>
       </w:tr>
-      <w:bookmarkEnd w:id="29"/>
+      <w:bookmarkEnd w:id="28"/>
       <w:tr>
         <w:trPr>
           <w:trHeight w:val="320"/>
@@ -19056,7 +19033,7 @@
           <w:sz w:val="24"/>
         </w:rPr>
       </w:pPr>
-      <w:bookmarkStart w:id="30" w:name="OLE_LINK78"/>
+      <w:bookmarkStart w:id="29" w:name="OLE_LINK78"/>
       <w:r>
         <w:rPr>
           <w:rFonts w:ascii="Arial" w:hAnsi="Arial" w:cs="Arial"/>
@@ -19084,7 +19061,7 @@
         </w:rPr>
         <w:t xml:space="preserve"> </w:t>
       </w:r>
-      <w:bookmarkEnd w:id="30"/>
+      <w:bookmarkEnd w:id="29"/>
       <w:r>
         <w:rPr>
           <w:rFonts w:ascii="Arial" w:hAnsi="Arial" w:cs="Arial"/>
@@ -22322,7 +22299,7 @@
         </w:rPr>
         <w:t xml:space="preserve"> </w:t>
       </w:r>
-      <w:bookmarkStart w:id="31" w:name="_Toc41249943"/>
+      <w:bookmarkStart w:id="30" w:name="_Toc41249943"/>
       <w:r>
         <w:rPr>
           <w:rFonts w:ascii="Arial" w:hAnsi="Arial" w:cs="Arial"/>
@@ -22344,7 +22321,7 @@
         </w:rPr>
         <w:t>equirements</w:t>
       </w:r>
-      <w:bookmarkEnd w:id="31"/>
+      <w:bookmarkEnd w:id="30"/>
     </w:p>
     <w:p>
       <w:pPr>
@@ -23228,7 +23205,7 @@
           <w:sz w:val="24"/>
         </w:rPr>
       </w:pPr>
-      <w:bookmarkStart w:id="32" w:name="_Toc41249944"/>
+      <w:bookmarkStart w:id="31" w:name="_Toc41249944"/>
       <w:r>
         <w:rPr>
           <w:rFonts w:ascii="Arial" w:hAnsi="Arial" w:cs="Arial"/>
@@ -23250,7 +23227,7 @@
         </w:rPr>
         <w:t>equirements</w:t>
       </w:r>
-      <w:bookmarkEnd w:id="32"/>
+      <w:bookmarkEnd w:id="31"/>
     </w:p>
     <w:p>
       <w:pPr>
@@ -23387,7 +23364,7 @@
           <w:sz w:val="24"/>
         </w:rPr>
       </w:pPr>
-      <w:bookmarkStart w:id="33" w:name="_Toc41127289"/>
+      <w:bookmarkStart w:id="32" w:name="_Toc41127289"/>
       <w:r>
         <w:rPr>
           <w:rFonts w:ascii="Arial" w:hAnsi="Arial" w:cs="Arial"/>
@@ -23396,6 +23373,53 @@
           <w:sz w:val="24"/>
         </w:rPr>
         <w:t>Availability</w:t>
+      </w:r>
+      <w:bookmarkEnd w:id="32"/>
+    </w:p>
+    <w:p>
+      <w:pPr>
+        <w:spacing w:line="360" w:lineRule="auto"/>
+        <w:ind w:left="420"/>
+        <w:rPr>
+          <w:rFonts w:ascii="Arial" w:hAnsi="Arial" w:cs="Arial"/>
+        </w:rPr>
+      </w:pPr>
+      <w:r>
+        <w:rPr>
+          <w:rFonts w:ascii="Arial" w:hAnsi="Arial" w:cs="Arial"/>
+        </w:rPr>
+        <w:t>The site will ensure features are available, bug-free, and the system responds quickly.</w:t>
+      </w:r>
+    </w:p>
+    <w:p>
+      <w:pPr>
+        <w:spacing w:line="360" w:lineRule="auto"/>
+        <w:ind w:left="432"/>
+        <w:rPr>
+          <w:rFonts w:ascii="Arial" w:hAnsi="Arial" w:cs="Arial"/>
+        </w:rPr>
+      </w:pPr>
+    </w:p>
+    <w:p>
+      <w:pPr>
+        <w:pStyle w:val="Heading4"/>
+        <w:spacing w:line="360" w:lineRule="auto"/>
+        <w:rPr>
+          <w:rFonts w:ascii="Arial" w:hAnsi="Arial" w:cs="Arial"/>
+          <w:i w:val="0"/>
+          <w:iCs w:val="0"/>
+          <w:sz w:val="24"/>
+        </w:rPr>
+      </w:pPr>
+      <w:bookmarkStart w:id="33" w:name="_Toc41127290"/>
+      <w:r>
+        <w:rPr>
+          <w:rFonts w:ascii="Arial" w:hAnsi="Arial" w:cs="Arial"/>
+          <w:i w:val="0"/>
+          <w:iCs w:val="0"/>
+          <w:sz w:val="24"/>
+        </w:rPr>
+        <w:t>Reliability</w:t>
       </w:r>
       <w:bookmarkEnd w:id="33"/>
     </w:p>
@@ -23411,53 +23435,6 @@
         <w:rPr>
           <w:rFonts w:ascii="Arial" w:hAnsi="Arial" w:cs="Arial"/>
         </w:rPr>
-        <w:t>The site will ensure features are available, bug-free, and the system responds quickly.</w:t>
-      </w:r>
-    </w:p>
-    <w:p>
-      <w:pPr>
-        <w:spacing w:line="360" w:lineRule="auto"/>
-        <w:ind w:left="432"/>
-        <w:rPr>
-          <w:rFonts w:ascii="Arial" w:hAnsi="Arial" w:cs="Arial"/>
-        </w:rPr>
-      </w:pPr>
-    </w:p>
-    <w:p>
-      <w:pPr>
-        <w:pStyle w:val="Heading4"/>
-        <w:spacing w:line="360" w:lineRule="auto"/>
-        <w:rPr>
-          <w:rFonts w:ascii="Arial" w:hAnsi="Arial" w:cs="Arial"/>
-          <w:i w:val="0"/>
-          <w:iCs w:val="0"/>
-          <w:sz w:val="24"/>
-        </w:rPr>
-      </w:pPr>
-      <w:bookmarkStart w:id="34" w:name="_Toc41127290"/>
-      <w:r>
-        <w:rPr>
-          <w:rFonts w:ascii="Arial" w:hAnsi="Arial" w:cs="Arial"/>
-          <w:i w:val="0"/>
-          <w:iCs w:val="0"/>
-          <w:sz w:val="24"/>
-        </w:rPr>
-        <w:t>Reliability</w:t>
-      </w:r>
-      <w:bookmarkEnd w:id="34"/>
-    </w:p>
-    <w:p>
-      <w:pPr>
-        <w:spacing w:line="360" w:lineRule="auto"/>
-        <w:ind w:left="420"/>
-        <w:rPr>
-          <w:rFonts w:ascii="Arial" w:hAnsi="Arial" w:cs="Arial"/>
-        </w:rPr>
-      </w:pPr>
-      <w:r>
-        <w:rPr>
-          <w:rFonts w:ascii="Arial" w:hAnsi="Arial" w:cs="Arial"/>
-        </w:rPr>
         <w:t>The website will ensure that the technical framework is reasonable. Interface and page response time is reliable, and the user’s operation is not abnormal.</w:t>
       </w:r>
     </w:p>
@@ -23481,7 +23458,7 @@
           <w:sz w:val="24"/>
         </w:rPr>
       </w:pPr>
-      <w:bookmarkStart w:id="35" w:name="_Toc41127291"/>
+      <w:bookmarkStart w:id="34" w:name="_Toc41127291"/>
       <w:r>
         <w:rPr>
           <w:rFonts w:ascii="Arial" w:hAnsi="Arial" w:cs="Arial"/>
@@ -23491,7 +23468,7 @@
         </w:rPr>
         <w:t>Maintainability</w:t>
       </w:r>
-      <w:bookmarkEnd w:id="35"/>
+      <w:bookmarkEnd w:id="34"/>
       <w:r>
         <w:rPr>
           <w:rFonts w:ascii="Arial" w:hAnsi="Arial" w:cs="Arial"/>
@@ -23537,7 +23514,7 @@
           <w:sz w:val="24"/>
         </w:rPr>
       </w:pPr>
-      <w:bookmarkStart w:id="36" w:name="_Toc41127292"/>
+      <w:bookmarkStart w:id="35" w:name="_Toc41127292"/>
       <w:r>
         <w:rPr>
           <w:rFonts w:ascii="Arial" w:hAnsi="Arial" w:cs="Arial"/>
@@ -23547,7 +23524,7 @@
         </w:rPr>
         <w:t>Security</w:t>
       </w:r>
-      <w:bookmarkEnd w:id="36"/>
+      <w:bookmarkEnd w:id="35"/>
       <w:r>
         <w:rPr>
           <w:rFonts w:ascii="Arial" w:hAnsi="Arial" w:cs="Arial"/>
@@ -23630,7 +23607,7 @@
           <w:szCs w:val="24"/>
         </w:rPr>
       </w:pPr>
-      <w:bookmarkStart w:id="37" w:name="_Toc41249945"/>
+      <w:bookmarkStart w:id="36" w:name="_Toc41249945"/>
       <w:r>
         <w:rPr>
           <w:rFonts w:ascii="Arial" w:hAnsi="Arial" w:cs="Arial"/>
@@ -23640,7 +23617,7 @@
         <w:lastRenderedPageBreak/>
         <w:t>System specification</w:t>
       </w:r>
-      <w:bookmarkEnd w:id="37"/>
+      <w:bookmarkEnd w:id="36"/>
     </w:p>
     <w:p>
       <w:pPr>
@@ -23652,7 +23629,7 @@
           <w:szCs w:val="24"/>
         </w:rPr>
       </w:pPr>
-      <w:bookmarkStart w:id="38" w:name="_Toc41249946"/>
+      <w:bookmarkStart w:id="37" w:name="_Toc41249946"/>
       <w:r>
         <w:rPr>
           <w:rFonts w:ascii="Arial" w:hAnsi="Arial" w:cs="Arial"/>
@@ -23670,7 +23647,7 @@
         </w:rPr>
         <w:t xml:space="preserve"> Diagram</w:t>
       </w:r>
-      <w:bookmarkEnd w:id="38"/>
+      <w:bookmarkEnd w:id="37"/>
     </w:p>
     <w:p>
       <w:pPr>
@@ -23768,7 +23745,7 @@
           <w:szCs w:val="24"/>
         </w:rPr>
       </w:pPr>
-      <w:bookmarkStart w:id="39" w:name="_Toc41249947"/>
+      <w:bookmarkStart w:id="38" w:name="_Toc41249947"/>
       <w:r>
         <w:rPr>
           <w:rFonts w:ascii="Arial" w:hAnsi="Arial" w:cs="Arial"/>
@@ -23793,7 +23770,7 @@
         </w:rPr>
         <w:t>iagram</w:t>
       </w:r>
-      <w:bookmarkEnd w:id="39"/>
+      <w:bookmarkEnd w:id="38"/>
     </w:p>
     <w:p>
       <w:pPr>
@@ -23815,7 +23792,7 @@
           <w:sz w:val="24"/>
         </w:rPr>
       </w:pPr>
-      <w:bookmarkStart w:id="40" w:name="_Toc41249948"/>
+      <w:bookmarkStart w:id="39" w:name="_Toc41249948"/>
       <w:r>
         <w:rPr>
           <w:rFonts w:ascii="Arial" w:hAnsi="Arial" w:cs="Arial"/>
@@ -23824,7 +23801,7 @@
         <w:lastRenderedPageBreak/>
         <w:t>Entity Bean</w:t>
       </w:r>
-      <w:bookmarkEnd w:id="40"/>
+      <w:bookmarkEnd w:id="39"/>
     </w:p>
     <w:p>
       <w:pPr>
@@ -23886,7 +23863,7 @@
           <w:sz w:val="24"/>
         </w:rPr>
       </w:pPr>
-      <w:bookmarkStart w:id="41" w:name="_Toc41249949"/>
+      <w:bookmarkStart w:id="40" w:name="_Toc41249949"/>
       <w:r>
         <w:rPr>
           <w:rFonts w:ascii="Arial" w:hAnsi="Arial" w:cs="Arial"/>
@@ -23901,7 +23878,7 @@
         </w:rPr>
         <w:t>t</w:t>
       </w:r>
-      <w:bookmarkEnd w:id="41"/>
+      <w:bookmarkEnd w:id="40"/>
     </w:p>
     <w:p>
       <w:pPr>
@@ -23963,7 +23940,7 @@
           <w:sz w:val="24"/>
         </w:rPr>
       </w:pPr>
-      <w:bookmarkStart w:id="42" w:name="_Toc41249950"/>
+      <w:bookmarkStart w:id="41" w:name="_Toc41249950"/>
       <w:r>
         <w:rPr>
           <w:rFonts w:ascii="Arial" w:hAnsi="Arial" w:cs="Arial"/>
@@ -23972,7 +23949,7 @@
         <w:lastRenderedPageBreak/>
         <w:t>DAO</w:t>
       </w:r>
-      <w:bookmarkEnd w:id="42"/>
+      <w:bookmarkEnd w:id="41"/>
       <w:r>
         <w:rPr>
           <w:rFonts w:ascii="Arial" w:hAnsi="Arial" w:cs="Arial"/>
@@ -24111,7 +24088,7 @@
           <w:szCs w:val="24"/>
         </w:rPr>
       </w:pPr>
-      <w:bookmarkStart w:id="43" w:name="_Toc41249951"/>
+      <w:bookmarkStart w:id="42" w:name="_Toc41249951"/>
       <w:r>
         <w:rPr>
           <w:rFonts w:ascii="Arial" w:hAnsi="Arial" w:cs="Arial"/>
@@ -24121,7 +24098,7 @@
         <w:lastRenderedPageBreak/>
         <w:t>Data Model</w:t>
       </w:r>
-      <w:bookmarkEnd w:id="43"/>
+      <w:bookmarkEnd w:id="42"/>
     </w:p>
     <w:p>
       <w:pPr>
@@ -24132,7 +24109,7 @@
           <w:sz w:val="24"/>
         </w:rPr>
       </w:pPr>
-      <w:bookmarkStart w:id="44" w:name="_Toc41249952"/>
+      <w:bookmarkStart w:id="43" w:name="_Toc41249952"/>
       <w:r>
         <w:rPr>
           <w:rFonts w:ascii="Arial" w:hAnsi="Arial" w:cs="Arial"/>
@@ -24140,7 +24117,7 @@
         </w:rPr>
         <w:t>Entity Relationship Diagram</w:t>
       </w:r>
-      <w:bookmarkEnd w:id="44"/>
+      <w:bookmarkEnd w:id="43"/>
     </w:p>
     <w:p>
       <w:pPr>
@@ -24218,7 +24195,7 @@
           <w:sz w:val="24"/>
         </w:rPr>
       </w:pPr>
-      <w:bookmarkStart w:id="45" w:name="_Toc41249953"/>
+      <w:bookmarkStart w:id="44" w:name="_Toc41249953"/>
       <w:r>
         <w:rPr>
           <w:rFonts w:ascii="Arial" w:hAnsi="Arial" w:cs="Arial"/>
@@ -24226,7 +24203,7 @@
         </w:rPr>
         <w:t>Data Dictionary</w:t>
       </w:r>
-      <w:bookmarkEnd w:id="45"/>
+      <w:bookmarkEnd w:id="44"/>
     </w:p>
     <w:p>
       <w:pPr>
@@ -27171,7 +27148,7 @@
             </w:r>
             <w:r>
               <w:rPr>
-                <w:rFonts w:ascii="SimSun" w:eastAsia="SimSun" w:hAnsi="SimSun" w:cs="SimSun"/>
+                <w:rFonts w:ascii="宋体" w:eastAsia="宋体" w:hAnsi="宋体" w:cs="宋体"/>
                 <w:color w:val="000000"/>
                 <w:sz w:val="22"/>
                 <w:szCs w:val="22"/>
@@ -27202,7 +27179,7 @@
             </w:r>
             <w:r>
               <w:rPr>
-                <w:rFonts w:ascii="SimSun" w:eastAsia="SimSun" w:hAnsi="SimSun" w:cs="SimSun"/>
+                <w:rFonts w:ascii="宋体" w:eastAsia="宋体" w:hAnsi="宋体" w:cs="宋体"/>
                 <w:color w:val="000000"/>
                 <w:sz w:val="22"/>
                 <w:szCs w:val="22"/>
@@ -40633,9 +40610,9 @@
           <w:szCs w:val="24"/>
         </w:rPr>
       </w:pPr>
-      <w:bookmarkStart w:id="46" w:name="_Toc41249954"/>
-      <w:bookmarkStart w:id="47" w:name="OLE_LINK1"/>
-      <w:bookmarkStart w:id="48" w:name="OLE_LINK2"/>
+      <w:bookmarkStart w:id="45" w:name="_Toc41249954"/>
+      <w:bookmarkStart w:id="46" w:name="OLE_LINK1"/>
+      <w:bookmarkStart w:id="47" w:name="OLE_LINK2"/>
       <w:r>
         <w:rPr>
           <w:rFonts w:ascii="Arial" w:hAnsi="Arial" w:cs="Arial"/>
@@ -40645,7 +40622,7 @@
         <w:lastRenderedPageBreak/>
         <w:t>Use Case Diagram</w:t>
       </w:r>
-      <w:bookmarkEnd w:id="46"/>
+      <w:bookmarkEnd w:id="45"/>
     </w:p>
     <w:p>
       <w:pPr>
@@ -40655,7 +40632,7 @@
           <w:sz w:val="24"/>
         </w:rPr>
       </w:pPr>
-      <w:bookmarkStart w:id="49" w:name="_Toc41249955"/>
+      <w:bookmarkStart w:id="48" w:name="_Toc41249955"/>
       <w:r>
         <w:rPr>
           <w:rFonts w:ascii="Arial" w:hAnsi="Arial" w:cs="Arial"/>
@@ -40663,7 +40640,7 @@
         </w:rPr>
         <w:t>Commodity and auction.</w:t>
       </w:r>
-      <w:bookmarkEnd w:id="49"/>
+      <w:bookmarkEnd w:id="48"/>
     </w:p>
     <w:p>
       <w:pPr>
@@ -40720,7 +40697,7 @@
           <w:sz w:val="24"/>
         </w:rPr>
       </w:pPr>
-      <w:bookmarkStart w:id="50" w:name="_Toc41249956"/>
+      <w:bookmarkStart w:id="49" w:name="_Toc41249956"/>
       <w:r>
         <w:rPr>
           <w:rFonts w:ascii="Arial" w:hAnsi="Arial" w:cs="Arial"/>
@@ -40750,7 +40727,7 @@
         </w:rPr>
         <w:t>.</w:t>
       </w:r>
-      <w:bookmarkEnd w:id="50"/>
+      <w:bookmarkEnd w:id="49"/>
     </w:p>
     <w:p>
       <w:pPr>
@@ -40806,8 +40783,8 @@
         </w:rPr>
       </w:pPr>
     </w:p>
+    <w:bookmarkEnd w:id="46"/>
     <w:bookmarkEnd w:id="47"/>
-    <w:bookmarkEnd w:id="48"/>
     <w:p>
       <w:pPr>
         <w:spacing w:line="360" w:lineRule="auto"/>
@@ -40826,7 +40803,7 @@
           <w:szCs w:val="24"/>
         </w:rPr>
       </w:pPr>
-      <w:bookmarkStart w:id="51" w:name="_Toc41249957"/>
+      <w:bookmarkStart w:id="50" w:name="_Toc41249957"/>
       <w:r>
         <w:rPr>
           <w:rFonts w:ascii="Arial" w:hAnsi="Arial" w:cs="Arial"/>
@@ -40834,53 +40811,53 @@
           <w:szCs w:val="24"/>
         </w:rPr>
         <w:t>Prototype</w:t>
+      </w:r>
+      <w:bookmarkEnd w:id="50"/>
+    </w:p>
+    <w:p>
+      <w:pPr>
+        <w:pStyle w:val="Heading2"/>
+        <w:spacing w:line="360" w:lineRule="auto"/>
+        <w:rPr>
+          <w:rFonts w:ascii="Arial" w:hAnsi="Arial" w:cs="Arial"/>
+          <w:sz w:val="24"/>
+          <w:szCs w:val="24"/>
+        </w:rPr>
+      </w:pPr>
+      <w:bookmarkStart w:id="51" w:name="_Toc41249958"/>
+      <w:r>
+        <w:rPr>
+          <w:rFonts w:ascii="Arial" w:hAnsi="Arial" w:cs="Arial"/>
+          <w:sz w:val="24"/>
+          <w:szCs w:val="24"/>
+        </w:rPr>
+        <w:t>M</w:t>
+      </w:r>
+      <w:r>
+        <w:rPr>
+          <w:rFonts w:ascii="Arial" w:hAnsi="Arial" w:cs="Arial" w:hint="eastAsia"/>
+          <w:sz w:val="24"/>
+          <w:szCs w:val="24"/>
+          <w:lang w:eastAsia="zh-CN"/>
+        </w:rPr>
+        <w:t>a</w:t>
+      </w:r>
+      <w:r>
+        <w:rPr>
+          <w:rFonts w:ascii="Arial" w:hAnsi="Arial" w:cs="Arial"/>
+          <w:sz w:val="24"/>
+          <w:szCs w:val="24"/>
+          <w:lang w:eastAsia="zh-CN"/>
+        </w:rPr>
+        <w:t>in Page</w:t>
       </w:r>
       <w:bookmarkEnd w:id="51"/>
     </w:p>
     <w:p>
       <w:pPr>
-        <w:pStyle w:val="Heading2"/>
         <w:spacing w:line="360" w:lineRule="auto"/>
         <w:rPr>
-          <w:rFonts w:ascii="Arial" w:hAnsi="Arial" w:cs="Arial"/>
-          <w:sz w:val="24"/>
-          <w:szCs w:val="24"/>
-        </w:rPr>
-      </w:pPr>
-      <w:bookmarkStart w:id="52" w:name="_Toc41249958"/>
-      <w:r>
-        <w:rPr>
-          <w:rFonts w:ascii="Arial" w:hAnsi="Arial" w:cs="Arial"/>
-          <w:sz w:val="24"/>
-          <w:szCs w:val="24"/>
-        </w:rPr>
-        <w:t>M</w:t>
-      </w:r>
-      <w:r>
-        <w:rPr>
-          <w:rFonts w:ascii="Arial" w:hAnsi="Arial" w:cs="Arial" w:hint="eastAsia"/>
-          <w:sz w:val="24"/>
-          <w:szCs w:val="24"/>
-          <w:lang w:eastAsia="zh-CN"/>
-        </w:rPr>
-        <w:t>a</w:t>
-      </w:r>
-      <w:r>
-        <w:rPr>
-          <w:rFonts w:ascii="Arial" w:hAnsi="Arial" w:cs="Arial"/>
-          <w:sz w:val="24"/>
-          <w:szCs w:val="24"/>
-          <w:lang w:eastAsia="zh-CN"/>
-        </w:rPr>
-        <w:t>in Page</w:t>
-      </w:r>
-      <w:bookmarkEnd w:id="52"/>
-    </w:p>
-    <w:p>
-      <w:pPr>
-        <w:spacing w:line="360" w:lineRule="auto"/>
-        <w:rPr>
-          <w:rFonts w:ascii="Arial" w:eastAsia="SimSun" w:hAnsi="Arial" w:cs="Arial"/>
+          <w:rFonts w:ascii="Arial" w:eastAsia="宋体" w:hAnsi="Arial" w:cs="Arial"/>
           <w:lang w:val="en-US" w:eastAsia="en-US"/>
         </w:rPr>
       </w:pPr>
@@ -40889,13 +40866,13 @@
       <w:pPr>
         <w:spacing w:line="360" w:lineRule="auto"/>
         <w:rPr>
-          <w:rFonts w:ascii="Arial" w:eastAsia="SimSun" w:hAnsi="Arial" w:cs="Arial"/>
+          <w:rFonts w:ascii="Arial" w:eastAsia="宋体" w:hAnsi="Arial" w:cs="Arial"/>
           <w:lang w:val="en-US" w:eastAsia="en-US"/>
         </w:rPr>
       </w:pPr>
       <w:r>
         <w:rPr>
-          <w:rFonts w:ascii="Arial" w:eastAsia="SimSun" w:hAnsi="Arial" w:cs="Arial"/>
+          <w:rFonts w:ascii="Arial" w:eastAsia="宋体" w:hAnsi="Arial" w:cs="Arial"/>
           <w:noProof/>
           <w:lang w:val="en-US" w:eastAsia="en-US"/>
         </w:rPr>
@@ -40946,7 +40923,7 @@
       <w:pPr>
         <w:spacing w:line="360" w:lineRule="auto"/>
         <w:rPr>
-          <w:rFonts w:ascii="Arial" w:eastAsia="SimSun" w:hAnsi="Arial" w:cs="Arial"/>
+          <w:rFonts w:ascii="Arial" w:eastAsia="宋体" w:hAnsi="Arial" w:cs="Arial"/>
           <w:lang w:val="en-US" w:eastAsia="en-US"/>
         </w:rPr>
       </w:pPr>
@@ -40955,7 +40932,7 @@
       <w:pPr>
         <w:spacing w:line="360" w:lineRule="auto"/>
         <w:rPr>
-          <w:rFonts w:ascii="Arial" w:eastAsia="SimSun" w:hAnsi="Arial" w:cs="Arial"/>
+          <w:rFonts w:ascii="Arial" w:eastAsia="宋体" w:hAnsi="Arial" w:cs="Arial"/>
           <w:lang w:val="en-US" w:eastAsia="en-US"/>
         </w:rPr>
       </w:pPr>
@@ -40970,7 +40947,7 @@
           <w:szCs w:val="24"/>
         </w:rPr>
       </w:pPr>
-      <w:bookmarkStart w:id="53" w:name="_Toc41249959"/>
+      <w:bookmarkStart w:id="52" w:name="_Toc41249959"/>
       <w:r>
         <w:rPr>
           <w:rFonts w:ascii="Arial" w:hAnsi="Arial" w:cs="Arial"/>
@@ -40979,7 +40956,7 @@
         </w:rPr>
         <w:t>Contact Us</w:t>
       </w:r>
-      <w:bookmarkEnd w:id="53"/>
+      <w:bookmarkEnd w:id="52"/>
     </w:p>
     <w:p>
       <w:pPr>
@@ -41062,7 +41039,7 @@
           <w:szCs w:val="24"/>
         </w:rPr>
       </w:pPr>
-      <w:bookmarkStart w:id="54" w:name="_Toc41249960"/>
+      <w:bookmarkStart w:id="53" w:name="_Toc41249960"/>
       <w:r>
         <w:rPr>
           <w:rFonts w:ascii="Arial" w:hAnsi="Arial" w:cs="Arial"/>
@@ -41071,7 +41048,7 @@
         </w:rPr>
         <w:t>About Us</w:t>
       </w:r>
-      <w:bookmarkEnd w:id="54"/>
+      <w:bookmarkEnd w:id="53"/>
     </w:p>
     <w:p>
       <w:pPr>
@@ -41151,7 +41128,7 @@
           <w:szCs w:val="24"/>
         </w:rPr>
       </w:pPr>
-      <w:bookmarkStart w:id="55" w:name="_Toc41249961"/>
+      <w:bookmarkStart w:id="54" w:name="_Toc41249961"/>
       <w:r>
         <w:rPr>
           <w:rFonts w:ascii="Arial" w:hAnsi="Arial" w:cs="Arial"/>
@@ -41161,7 +41138,7 @@
         <w:lastRenderedPageBreak/>
         <w:t>Registration</w:t>
       </w:r>
-      <w:bookmarkEnd w:id="55"/>
+      <w:bookmarkEnd w:id="54"/>
     </w:p>
     <w:p>
       <w:pPr>
@@ -41240,7 +41217,7 @@
           <w:szCs w:val="24"/>
         </w:rPr>
       </w:pPr>
-      <w:bookmarkStart w:id="56" w:name="_Toc41249962"/>
+      <w:bookmarkStart w:id="55" w:name="_Toc41249962"/>
       <w:r>
         <w:rPr>
           <w:rFonts w:ascii="Arial" w:hAnsi="Arial" w:cs="Arial"/>
@@ -41249,7 +41226,7 @@
         </w:rPr>
         <w:t>Login</w:t>
       </w:r>
-      <w:bookmarkEnd w:id="56"/>
+      <w:bookmarkEnd w:id="55"/>
     </w:p>
     <w:p>
       <w:pPr>
@@ -41329,7 +41306,7 @@
           <w:szCs w:val="24"/>
         </w:rPr>
       </w:pPr>
-      <w:bookmarkStart w:id="57" w:name="_Toc41249963"/>
+      <w:bookmarkStart w:id="56" w:name="_Toc41249963"/>
       <w:r>
         <w:rPr>
           <w:rFonts w:ascii="Arial" w:hAnsi="Arial" w:cs="Arial"/>
@@ -41338,7 +41315,7 @@
         </w:rPr>
         <w:t>Logout</w:t>
       </w:r>
-      <w:bookmarkEnd w:id="57"/>
+      <w:bookmarkEnd w:id="56"/>
     </w:p>
     <w:p>
       <w:pPr>
@@ -41417,7 +41394,7 @@
           <w:szCs w:val="24"/>
         </w:rPr>
       </w:pPr>
-      <w:bookmarkStart w:id="58" w:name="_Toc41249964"/>
+      <w:bookmarkStart w:id="57" w:name="_Toc41249964"/>
       <w:r>
         <w:rPr>
           <w:rFonts w:ascii="Arial" w:hAnsi="Arial" w:cs="Arial"/>
@@ -41426,7 +41403,7 @@
         </w:rPr>
         <w:t>Password Recover</w:t>
       </w:r>
-      <w:bookmarkEnd w:id="58"/>
+      <w:bookmarkEnd w:id="57"/>
     </w:p>
     <w:p>
       <w:pPr>
@@ -41506,7 +41483,7 @@
           <w:szCs w:val="24"/>
         </w:rPr>
       </w:pPr>
-      <w:bookmarkStart w:id="59" w:name="_Toc41249965"/>
+      <w:bookmarkStart w:id="58" w:name="_Toc41249965"/>
       <w:r>
         <w:rPr>
           <w:rFonts w:ascii="Arial" w:hAnsi="Arial" w:cs="Arial"/>
@@ -41515,7 +41492,7 @@
         </w:rPr>
         <w:t>Personal Information</w:t>
       </w:r>
-      <w:bookmarkEnd w:id="59"/>
+      <w:bookmarkEnd w:id="58"/>
     </w:p>
     <w:p>
       <w:pPr>
@@ -41595,7 +41572,7 @@
           <w:szCs w:val="24"/>
         </w:rPr>
       </w:pPr>
-      <w:bookmarkStart w:id="60" w:name="_Toc41249966"/>
+      <w:bookmarkStart w:id="59" w:name="_Toc41249966"/>
       <w:r>
         <w:rPr>
           <w:rFonts w:ascii="Arial" w:hAnsi="Arial" w:cs="Arial"/>
@@ -41604,7 +41581,7 @@
         </w:rPr>
         <w:t>Auction</w:t>
       </w:r>
-      <w:bookmarkEnd w:id="60"/>
+      <w:bookmarkEnd w:id="59"/>
     </w:p>
     <w:p>
       <w:pPr>
@@ -41684,7 +41661,7 @@
           <w:szCs w:val="24"/>
         </w:rPr>
       </w:pPr>
-      <w:bookmarkStart w:id="61" w:name="_Toc41249967"/>
+      <w:bookmarkStart w:id="60" w:name="_Toc41249967"/>
       <w:r>
         <w:rPr>
           <w:rFonts w:ascii="Arial" w:hAnsi="Arial" w:cs="Arial"/>
@@ -41693,7 +41670,7 @@
         </w:rPr>
         <w:t>Make Appointments</w:t>
       </w:r>
-      <w:bookmarkEnd w:id="61"/>
+      <w:bookmarkEnd w:id="60"/>
     </w:p>
     <w:p>
       <w:pPr>
@@ -41772,7 +41749,7 @@
           <w:szCs w:val="24"/>
         </w:rPr>
       </w:pPr>
-      <w:bookmarkStart w:id="62" w:name="_Toc41249968"/>
+      <w:bookmarkStart w:id="61" w:name="_Toc41249968"/>
       <w:r>
         <w:rPr>
           <w:rFonts w:ascii="Arial" w:hAnsi="Arial" w:cs="Arial"/>
@@ -41781,7 +41758,7 @@
         </w:rPr>
         <w:t>Goods Management</w:t>
       </w:r>
-      <w:bookmarkEnd w:id="62"/>
+      <w:bookmarkEnd w:id="61"/>
     </w:p>
     <w:p>
       <w:pPr>
@@ -41918,7 +41895,7 @@
           <w:szCs w:val="24"/>
         </w:rPr>
       </w:pPr>
-      <w:bookmarkStart w:id="63" w:name="_Toc41249969"/>
+      <w:bookmarkStart w:id="62" w:name="_Toc41249969"/>
       <w:r>
         <w:rPr>
           <w:rFonts w:ascii="Arial" w:hAnsi="Arial" w:cs="Arial"/>
@@ -41927,7 +41904,7 @@
         </w:rPr>
         <w:t>Shopping Cart</w:t>
       </w:r>
-      <w:bookmarkEnd w:id="63"/>
+      <w:bookmarkEnd w:id="62"/>
     </w:p>
     <w:p>
       <w:pPr>
@@ -42002,7 +41979,7 @@
           <w:szCs w:val="24"/>
         </w:rPr>
       </w:pPr>
-      <w:bookmarkStart w:id="64" w:name="_Toc41249970"/>
+      <w:bookmarkStart w:id="63" w:name="_Toc41249970"/>
       <w:r>
         <w:rPr>
           <w:rFonts w:ascii="Arial" w:hAnsi="Arial" w:cs="Arial"/>
@@ -42011,7 +41988,7 @@
         </w:rPr>
         <w:t>User Management</w:t>
       </w:r>
-      <w:bookmarkEnd w:id="64"/>
+      <w:bookmarkEnd w:id="63"/>
     </w:p>
     <w:p>
       <w:pPr>
@@ -42085,7 +42062,7 @@
           <w:szCs w:val="24"/>
         </w:rPr>
       </w:pPr>
-      <w:bookmarkStart w:id="65" w:name="_Toc41249971"/>
+      <w:bookmarkStart w:id="64" w:name="_Toc41249971"/>
       <w:r>
         <w:rPr>
           <w:rFonts w:ascii="Arial" w:hAnsi="Arial" w:cs="Arial"/>
@@ -42094,7 +42071,7 @@
         </w:rPr>
         <w:t>Order Management</w:t>
       </w:r>
-      <w:bookmarkEnd w:id="65"/>
+      <w:bookmarkEnd w:id="64"/>
     </w:p>
     <w:p>
       <w:pPr>
@@ -42199,7 +42176,7 @@
 </file>
 
 <file path=word/endnotes.xml><?xml version="1.0" encoding="utf-8"?>
-<w:endnotes xmlns:wpc="http://schemas.microsoft.com/office/word/2010/wordprocessingCanvas" xmlns:cx="http://schemas.microsoft.com/office/drawing/2014/chartex" xmlns:cx1="http://schemas.microsoft.com/office/drawing/2015/9/8/chartex" xmlns:cx2="http://schemas.microsoft.com/office/drawing/2015/10/21/chartex" xmlns:cx3="http://schemas.microsoft.com/office/drawing/2016/5/9/chartex" xmlns:cx4="http://schemas.microsoft.com/office/drawing/2016/5/10/chartex" xmlns:cx5="http://schemas.microsoft.com/office/drawing/2016/5/11/chartex" xmlns:cx6="http://schemas.microsoft.com/office/drawing/2016/5/12/chartex" xmlns:cx7="http://schemas.microsoft.com/office/drawing/2016/5/13/chartex" xmlns:cx8="http://schemas.microsoft.com/office/drawing/2016/5/14/chartex" xmlns:mc="http://schemas.openxmlformats.org/markup-compatibility/2006" xmlns:aink="http://schemas.microsoft.com/office/drawing/2016/ink" xmlns:am3d="http://schemas.microsoft.com/office/drawing/2017/model3d" xmlns:o="urn:schemas-microsoft-com:office:office" xmlns:r="http://schemas.openxmlformats.org/officeDocument/2006/relationships" xmlns:m="http://schemas.openxmlformats.org/officeDocument/2006/math" xmlns:v="urn:schemas-microsoft-com:vml" xmlns:wp14="http://schemas.microsoft.com/office/word/2010/wordprocessingDrawing" xmlns:wp="http://schemas.openxmlformats.org/drawingml/2006/wordprocessingDrawing" xmlns:w10="urn:schemas-microsoft-com:office:word" xmlns:w="http://schemas.openxmlformats.org/wordprocessingml/2006/main" xmlns:w14="http://schemas.microsoft.com/office/word/2010/wordml" xmlns:w15="http://schemas.microsoft.com/office/word/2012/wordml" xmlns:w16cid="http://schemas.microsoft.com/office/word/2016/wordml/cid" xmlns:w16se="http://schemas.microsoft.com/office/word/2015/wordml/symex" xmlns:wpg="http://schemas.microsoft.com/office/word/2010/wordprocessingGroup" xmlns:wpi="http://schemas.microsoft.com/office/word/2010/wordprocessingInk" xmlns:wne="http://schemas.microsoft.com/office/word/2006/wordml" xmlns:wps="http://schemas.microsoft.com/office/word/2010/wordprocessingShape" mc:Ignorable="w14 w15 w16se w16cid wp14">
+<w:endnotes xmlns:wpc="http://schemas.microsoft.com/office/word/2010/wordprocessingCanvas" xmlns:cx="http://schemas.microsoft.com/office/drawing/2014/chartex" xmlns:cx1="http://schemas.microsoft.com/office/drawing/2015/9/8/chartex" xmlns:cx2="http://schemas.microsoft.com/office/drawing/2015/10/21/chartex" xmlns:cx3="http://schemas.microsoft.com/office/drawing/2016/5/9/chartex" xmlns:cx4="http://schemas.microsoft.com/office/drawing/2016/5/10/chartex" xmlns:cx5="http://schemas.microsoft.com/office/drawing/2016/5/11/chartex" xmlns:cx6="http://schemas.microsoft.com/office/drawing/2016/5/12/chartex" xmlns:cx7="http://schemas.microsoft.com/office/drawing/2016/5/13/chartex" xmlns:cx8="http://schemas.microsoft.com/office/drawing/2016/5/14/chartex" xmlns:mc="http://schemas.openxmlformats.org/markup-compatibility/2006" xmlns:aink="http://schemas.microsoft.com/office/drawing/2016/ink" xmlns:am3d="http://schemas.microsoft.com/office/drawing/2017/model3d" xmlns:o="urn:schemas-microsoft-com:office:office" xmlns:r="http://schemas.openxmlformats.org/officeDocument/2006/relationships" xmlns:m="http://schemas.openxmlformats.org/officeDocument/2006/math" xmlns:v="urn:schemas-microsoft-com:vml" xmlns:wp14="http://schemas.microsoft.com/office/word/2010/wordprocessingDrawing" xmlns:wp="http://schemas.openxmlformats.org/drawingml/2006/wordprocessingDrawing" xmlns:w10="urn:schemas-microsoft-com:office:word" xmlns:w="http://schemas.openxmlformats.org/wordprocessingml/2006/main" xmlns:w14="http://schemas.microsoft.com/office/word/2010/wordml" xmlns:w15="http://schemas.microsoft.com/office/word/2012/wordml" xmlns:w16cex="http://schemas.microsoft.com/office/word/2018/wordml/cex" xmlns:w16cid="http://schemas.microsoft.com/office/word/2016/wordml/cid" xmlns:w16="http://schemas.microsoft.com/office/word/2018/wordml" xmlns:w16sdtdh="http://schemas.microsoft.com/office/word/2020/wordml/sdtdatahash" xmlns:w16se="http://schemas.microsoft.com/office/word/2015/wordml/symex" xmlns:wpg="http://schemas.microsoft.com/office/word/2010/wordprocessingGroup" xmlns:wpi="http://schemas.microsoft.com/office/word/2010/wordprocessingInk" xmlns:wne="http://schemas.microsoft.com/office/word/2006/wordml" xmlns:wps="http://schemas.microsoft.com/office/word/2010/wordprocessingShape" mc:Ignorable="w14 w15 w16se w16cid w16 w16cex w16sdtdh wp14">
   <w:endnote w:type="separator" w:id="-1">
     <w:p>
       <w:r>
@@ -42218,7 +42195,7 @@
 </file>
 
 <file path=word/footer1.xml><?xml version="1.0" encoding="utf-8"?>
-<w:ftr xmlns:wpc="http://schemas.microsoft.com/office/word/2010/wordprocessingCanvas" xmlns:cx="http://schemas.microsoft.com/office/drawing/2014/chartex" xmlns:cx1="http://schemas.microsoft.com/office/drawing/2015/9/8/chartex" xmlns:cx2="http://schemas.microsoft.com/office/drawing/2015/10/21/chartex" xmlns:cx3="http://schemas.microsoft.com/office/drawing/2016/5/9/chartex" xmlns:cx4="http://schemas.microsoft.com/office/drawing/2016/5/10/chartex" xmlns:cx5="http://schemas.microsoft.com/office/drawing/2016/5/11/chartex" xmlns:cx6="http://schemas.microsoft.com/office/drawing/2016/5/12/chartex" xmlns:cx7="http://schemas.microsoft.com/office/drawing/2016/5/13/chartex" xmlns:cx8="http://schemas.microsoft.com/office/drawing/2016/5/14/chartex" xmlns:mc="http://schemas.openxmlformats.org/markup-compatibility/2006" xmlns:aink="http://schemas.microsoft.com/office/drawing/2016/ink" xmlns:am3d="http://schemas.microsoft.com/office/drawing/2017/model3d" xmlns:o="urn:schemas-microsoft-com:office:office" xmlns:r="http://schemas.openxmlformats.org/officeDocument/2006/relationships" xmlns:m="http://schemas.openxmlformats.org/officeDocument/2006/math" xmlns:v="urn:schemas-microsoft-com:vml" xmlns:wp14="http://schemas.microsoft.com/office/word/2010/wordprocessingDrawing" xmlns:wp="http://schemas.openxmlformats.org/drawingml/2006/wordprocessingDrawing" xmlns:w10="urn:schemas-microsoft-com:office:word" xmlns:w="http://schemas.openxmlformats.org/wordprocessingml/2006/main" xmlns:w14="http://schemas.microsoft.com/office/word/2010/wordml" xmlns:w15="http://schemas.microsoft.com/office/word/2012/wordml" xmlns:w16cid="http://schemas.microsoft.com/office/word/2016/wordml/cid" xmlns:w16se="http://schemas.microsoft.com/office/word/2015/wordml/symex" xmlns:wpg="http://schemas.microsoft.com/office/word/2010/wordprocessingGroup" xmlns:wpi="http://schemas.microsoft.com/office/word/2010/wordprocessingInk" xmlns:wne="http://schemas.microsoft.com/office/word/2006/wordml" xmlns:wps="http://schemas.microsoft.com/office/word/2010/wordprocessingShape" mc:Ignorable="w14 w15 w16se w16cid wp14">
+<w:ftr xmlns:wpc="http://schemas.microsoft.com/office/word/2010/wordprocessingCanvas" xmlns:cx="http://schemas.microsoft.com/office/drawing/2014/chartex" xmlns:cx1="http://schemas.microsoft.com/office/drawing/2015/9/8/chartex" xmlns:cx2="http://schemas.microsoft.com/office/drawing/2015/10/21/chartex" xmlns:cx3="http://schemas.microsoft.com/office/drawing/2016/5/9/chartex" xmlns:cx4="http://schemas.microsoft.com/office/drawing/2016/5/10/chartex" xmlns:cx5="http://schemas.microsoft.com/office/drawing/2016/5/11/chartex" xmlns:cx6="http://schemas.microsoft.com/office/drawing/2016/5/12/chartex" xmlns:cx7="http://schemas.microsoft.com/office/drawing/2016/5/13/chartex" xmlns:cx8="http://schemas.microsoft.com/office/drawing/2016/5/14/chartex" xmlns:mc="http://schemas.openxmlformats.org/markup-compatibility/2006" xmlns:aink="http://schemas.microsoft.com/office/drawing/2016/ink" xmlns:am3d="http://schemas.microsoft.com/office/drawing/2017/model3d" xmlns:o="urn:schemas-microsoft-com:office:office" xmlns:r="http://schemas.openxmlformats.org/officeDocument/2006/relationships" xmlns:m="http://schemas.openxmlformats.org/officeDocument/2006/math" xmlns:v="urn:schemas-microsoft-com:vml" xmlns:wp14="http://schemas.microsoft.com/office/word/2010/wordprocessingDrawing" xmlns:wp="http://schemas.openxmlformats.org/drawingml/2006/wordprocessingDrawing" xmlns:w10="urn:schemas-microsoft-com:office:word" xmlns:w="http://schemas.openxmlformats.org/wordprocessingml/2006/main" xmlns:w14="http://schemas.microsoft.com/office/word/2010/wordml" xmlns:w15="http://schemas.microsoft.com/office/word/2012/wordml" xmlns:w16cex="http://schemas.microsoft.com/office/word/2018/wordml/cex" xmlns:w16cid="http://schemas.microsoft.com/office/word/2016/wordml/cid" xmlns:w16="http://schemas.microsoft.com/office/word/2018/wordml" xmlns:w16sdtdh="http://schemas.microsoft.com/office/word/2020/wordml/sdtdatahash" xmlns:w16se="http://schemas.microsoft.com/office/word/2015/wordml/symex" xmlns:wpg="http://schemas.microsoft.com/office/word/2010/wordprocessingGroup" xmlns:wpi="http://schemas.microsoft.com/office/word/2010/wordprocessingInk" xmlns:wne="http://schemas.microsoft.com/office/word/2006/wordml" xmlns:wps="http://schemas.microsoft.com/office/word/2010/wordprocessingShape" mc:Ignorable="w14 w15 w16se w16cid w16 w16cex w16sdtdh wp14">
   <w:sdt>
     <w:sdtPr>
       <w:rPr>
@@ -42275,7 +42252,7 @@
 </file>
 
 <file path=word/footer2.xml><?xml version="1.0" encoding="utf-8"?>
-<w:ftr xmlns:wpc="http://schemas.microsoft.com/office/word/2010/wordprocessingCanvas" xmlns:cx="http://schemas.microsoft.com/office/drawing/2014/chartex" xmlns:cx1="http://schemas.microsoft.com/office/drawing/2015/9/8/chartex" xmlns:cx2="http://schemas.microsoft.com/office/drawing/2015/10/21/chartex" xmlns:cx3="http://schemas.microsoft.com/office/drawing/2016/5/9/chartex" xmlns:cx4="http://schemas.microsoft.com/office/drawing/2016/5/10/chartex" xmlns:cx5="http://schemas.microsoft.com/office/drawing/2016/5/11/chartex" xmlns:cx6="http://schemas.microsoft.com/office/drawing/2016/5/12/chartex" xmlns:cx7="http://schemas.microsoft.com/office/drawing/2016/5/13/chartex" xmlns:cx8="http://schemas.microsoft.com/office/drawing/2016/5/14/chartex" xmlns:mc="http://schemas.openxmlformats.org/markup-compatibility/2006" xmlns:aink="http://schemas.microsoft.com/office/drawing/2016/ink" xmlns:am3d="http://schemas.microsoft.com/office/drawing/2017/model3d" xmlns:o="urn:schemas-microsoft-com:office:office" xmlns:r="http://schemas.openxmlformats.org/officeDocument/2006/relationships" xmlns:m="http://schemas.openxmlformats.org/officeDocument/2006/math" xmlns:v="urn:schemas-microsoft-com:vml" xmlns:wp14="http://schemas.microsoft.com/office/word/2010/wordprocessingDrawing" xmlns:wp="http://schemas.openxmlformats.org/drawingml/2006/wordprocessingDrawing" xmlns:w10="urn:schemas-microsoft-com:office:word" xmlns:w="http://schemas.openxmlformats.org/wordprocessingml/2006/main" xmlns:w14="http://schemas.microsoft.com/office/word/2010/wordml" xmlns:w15="http://schemas.microsoft.com/office/word/2012/wordml" xmlns:w16cid="http://schemas.microsoft.com/office/word/2016/wordml/cid" xmlns:w16se="http://schemas.microsoft.com/office/word/2015/wordml/symex" xmlns:wpg="http://schemas.microsoft.com/office/word/2010/wordprocessingGroup" xmlns:wpi="http://schemas.microsoft.com/office/word/2010/wordprocessingInk" xmlns:wne="http://schemas.microsoft.com/office/word/2006/wordml" xmlns:wps="http://schemas.microsoft.com/office/word/2010/wordprocessingShape" mc:Ignorable="w14 w15 w16se w16cid wp14">
+<w:ftr xmlns:wpc="http://schemas.microsoft.com/office/word/2010/wordprocessingCanvas" xmlns:cx="http://schemas.microsoft.com/office/drawing/2014/chartex" xmlns:cx1="http://schemas.microsoft.com/office/drawing/2015/9/8/chartex" xmlns:cx2="http://schemas.microsoft.com/office/drawing/2015/10/21/chartex" xmlns:cx3="http://schemas.microsoft.com/office/drawing/2016/5/9/chartex" xmlns:cx4="http://schemas.microsoft.com/office/drawing/2016/5/10/chartex" xmlns:cx5="http://schemas.microsoft.com/office/drawing/2016/5/11/chartex" xmlns:cx6="http://schemas.microsoft.com/office/drawing/2016/5/12/chartex" xmlns:cx7="http://schemas.microsoft.com/office/drawing/2016/5/13/chartex" xmlns:cx8="http://schemas.microsoft.com/office/drawing/2016/5/14/chartex" xmlns:mc="http://schemas.openxmlformats.org/markup-compatibility/2006" xmlns:aink="http://schemas.microsoft.com/office/drawing/2016/ink" xmlns:am3d="http://schemas.microsoft.com/office/drawing/2017/model3d" xmlns:o="urn:schemas-microsoft-com:office:office" xmlns:r="http://schemas.openxmlformats.org/officeDocument/2006/relationships" xmlns:m="http://schemas.openxmlformats.org/officeDocument/2006/math" xmlns:v="urn:schemas-microsoft-com:vml" xmlns:wp14="http://schemas.microsoft.com/office/word/2010/wordprocessingDrawing" xmlns:wp="http://schemas.openxmlformats.org/drawingml/2006/wordprocessingDrawing" xmlns:w10="urn:schemas-microsoft-com:office:word" xmlns:w="http://schemas.openxmlformats.org/wordprocessingml/2006/main" xmlns:w14="http://schemas.microsoft.com/office/word/2010/wordml" xmlns:w15="http://schemas.microsoft.com/office/word/2012/wordml" xmlns:w16cex="http://schemas.microsoft.com/office/word/2018/wordml/cex" xmlns:w16cid="http://schemas.microsoft.com/office/word/2016/wordml/cid" xmlns:w16="http://schemas.microsoft.com/office/word/2018/wordml" xmlns:w16sdtdh="http://schemas.microsoft.com/office/word/2020/wordml/sdtdatahash" xmlns:w16se="http://schemas.microsoft.com/office/word/2015/wordml/symex" xmlns:wpg="http://schemas.microsoft.com/office/word/2010/wordprocessingGroup" xmlns:wpi="http://schemas.microsoft.com/office/word/2010/wordprocessingInk" xmlns:wne="http://schemas.microsoft.com/office/word/2006/wordml" xmlns:wps="http://schemas.microsoft.com/office/word/2010/wordprocessingShape" mc:Ignorable="w14 w15 w16se w16cid w16 w16cex w16sdtdh wp14">
   <w:sdt>
     <w:sdtPr>
       <w:rPr>
@@ -42359,7 +42336,7 @@
 </file>
 
 <file path=word/footnotes.xml><?xml version="1.0" encoding="utf-8"?>
-<w:footnotes xmlns:wpc="http://schemas.microsoft.com/office/word/2010/wordprocessingCanvas" xmlns:cx="http://schemas.microsoft.com/office/drawing/2014/chartex" xmlns:cx1="http://schemas.microsoft.com/office/drawing/2015/9/8/chartex" xmlns:cx2="http://schemas.microsoft.com/office/drawing/2015/10/21/chartex" xmlns:cx3="http://schemas.microsoft.com/office/drawing/2016/5/9/chartex" xmlns:cx4="http://schemas.microsoft.com/office/drawing/2016/5/10/chartex" xmlns:cx5="http://schemas.microsoft.com/office/drawing/2016/5/11/chartex" xmlns:cx6="http://schemas.microsoft.com/office/drawing/2016/5/12/chartex" xmlns:cx7="http://schemas.microsoft.com/office/drawing/2016/5/13/chartex" xmlns:cx8="http://schemas.microsoft.com/office/drawing/2016/5/14/chartex" xmlns:mc="http://schemas.openxmlformats.org/markup-compatibility/2006" xmlns:aink="http://schemas.microsoft.com/office/drawing/2016/ink" xmlns:am3d="http://schemas.microsoft.com/office/drawing/2017/model3d" xmlns:o="urn:schemas-microsoft-com:office:office" xmlns:r="http://schemas.openxmlformats.org/officeDocument/2006/relationships" xmlns:m="http://schemas.openxmlformats.org/officeDocument/2006/math" xmlns:v="urn:schemas-microsoft-com:vml" xmlns:wp14="http://schemas.microsoft.com/office/word/2010/wordprocessingDrawing" xmlns:wp="http://schemas.openxmlformats.org/drawingml/2006/wordprocessingDrawing" xmlns:w10="urn:schemas-microsoft-com:office:word" xmlns:w="http://schemas.openxmlformats.org/wordprocessingml/2006/main" xmlns:w14="http://schemas.microsoft.com/office/word/2010/wordml" xmlns:w15="http://schemas.microsoft.com/office/word/2012/wordml" xmlns:w16cid="http://schemas.microsoft.com/office/word/2016/wordml/cid" xmlns:w16se="http://schemas.microsoft.com/office/word/2015/wordml/symex" xmlns:wpg="http://schemas.microsoft.com/office/word/2010/wordprocessingGroup" xmlns:wpi="http://schemas.microsoft.com/office/word/2010/wordprocessingInk" xmlns:wne="http://schemas.microsoft.com/office/word/2006/wordml" xmlns:wps="http://schemas.microsoft.com/office/word/2010/wordprocessingShape" mc:Ignorable="w14 w15 w16se w16cid wp14">
+<w:footnotes xmlns:wpc="http://schemas.microsoft.com/office/word/2010/wordprocessingCanvas" xmlns:cx="http://schemas.microsoft.com/office/drawing/2014/chartex" xmlns:cx1="http://schemas.microsoft.com/office/drawing/2015/9/8/chartex" xmlns:cx2="http://schemas.microsoft.com/office/drawing/2015/10/21/chartex" xmlns:cx3="http://schemas.microsoft.com/office/drawing/2016/5/9/chartex" xmlns:cx4="http://schemas.microsoft.com/office/drawing/2016/5/10/chartex" xmlns:cx5="http://schemas.microsoft.com/office/drawing/2016/5/11/chartex" xmlns:cx6="http://schemas.microsoft.com/office/drawing/2016/5/12/chartex" xmlns:cx7="http://schemas.microsoft.com/office/drawing/2016/5/13/chartex" xmlns:cx8="http://schemas.microsoft.com/office/drawing/2016/5/14/chartex" xmlns:mc="http://schemas.openxmlformats.org/markup-compatibility/2006" xmlns:aink="http://schemas.microsoft.com/office/drawing/2016/ink" xmlns:am3d="http://schemas.microsoft.com/office/drawing/2017/model3d" xmlns:o="urn:schemas-microsoft-com:office:office" xmlns:r="http://schemas.openxmlformats.org/officeDocument/2006/relationships" xmlns:m="http://schemas.openxmlformats.org/officeDocument/2006/math" xmlns:v="urn:schemas-microsoft-com:vml" xmlns:wp14="http://schemas.microsoft.com/office/word/2010/wordprocessingDrawing" xmlns:wp="http://schemas.openxmlformats.org/drawingml/2006/wordprocessingDrawing" xmlns:w10="urn:schemas-microsoft-com:office:word" xmlns:w="http://schemas.openxmlformats.org/wordprocessingml/2006/main" xmlns:w14="http://schemas.microsoft.com/office/word/2010/wordml" xmlns:w15="http://schemas.microsoft.com/office/word/2012/wordml" xmlns:w16cex="http://schemas.microsoft.com/office/word/2018/wordml/cex" xmlns:w16cid="http://schemas.microsoft.com/office/word/2016/wordml/cid" xmlns:w16="http://schemas.microsoft.com/office/word/2018/wordml" xmlns:w16sdtdh="http://schemas.microsoft.com/office/word/2020/wordml/sdtdatahash" xmlns:w16se="http://schemas.microsoft.com/office/word/2015/wordml/symex" xmlns:wpg="http://schemas.microsoft.com/office/word/2010/wordprocessingGroup" xmlns:wpi="http://schemas.microsoft.com/office/word/2010/wordprocessingInk" xmlns:wne="http://schemas.microsoft.com/office/word/2006/wordml" xmlns:wps="http://schemas.microsoft.com/office/word/2010/wordprocessingShape" mc:Ignorable="w14 w15 w16se w16cid w16 w16cex w16sdtdh wp14">
   <w:footnote w:type="separator" w:id="-1">
     <w:p>
       <w:r>
@@ -42378,7 +42355,7 @@
 </file>
 
 <file path=word/header1.xml><?xml version="1.0" encoding="utf-8"?>
-<w:hdr xmlns:wpc="http://schemas.microsoft.com/office/word/2010/wordprocessingCanvas" xmlns:cx="http://schemas.microsoft.com/office/drawing/2014/chartex" xmlns:cx1="http://schemas.microsoft.com/office/drawing/2015/9/8/chartex" xmlns:cx2="http://schemas.microsoft.com/office/drawing/2015/10/21/chartex" xmlns:cx3="http://schemas.microsoft.com/office/drawing/2016/5/9/chartex" xmlns:cx4="http://schemas.microsoft.com/office/drawing/2016/5/10/chartex" xmlns:cx5="http://schemas.microsoft.com/office/drawing/2016/5/11/chartex" xmlns:cx6="http://schemas.microsoft.com/office/drawing/2016/5/12/chartex" xmlns:cx7="http://schemas.microsoft.com/office/drawing/2016/5/13/chartex" xmlns:cx8="http://schemas.microsoft.com/office/drawing/2016/5/14/chartex" xmlns:mc="http://schemas.openxmlformats.org/markup-compatibility/2006" xmlns:aink="http://schemas.microsoft.com/office/drawing/2016/ink" xmlns:am3d="http://schemas.microsoft.com/office/drawing/2017/model3d" xmlns:o="urn:schemas-microsoft-com:office:office" xmlns:r="http://schemas.openxmlformats.org/officeDocument/2006/relationships" xmlns:m="http://schemas.openxmlformats.org/officeDocument/2006/math" xmlns:v="urn:schemas-microsoft-com:vml" xmlns:wp14="http://schemas.microsoft.com/office/word/2010/wordprocessingDrawing" xmlns:wp="http://schemas.openxmlformats.org/drawingml/2006/wordprocessingDrawing" xmlns:w10="urn:schemas-microsoft-com:office:word" xmlns:w="http://schemas.openxmlformats.org/wordprocessingml/2006/main" xmlns:w14="http://schemas.microsoft.com/office/word/2010/wordml" xmlns:w15="http://schemas.microsoft.com/office/word/2012/wordml" xmlns:w16cid="http://schemas.microsoft.com/office/word/2016/wordml/cid" xmlns:w16se="http://schemas.microsoft.com/office/word/2015/wordml/symex" xmlns:wpg="http://schemas.microsoft.com/office/word/2010/wordprocessingGroup" xmlns:wpi="http://schemas.microsoft.com/office/word/2010/wordprocessingInk" xmlns:wne="http://schemas.microsoft.com/office/word/2006/wordml" xmlns:wps="http://schemas.microsoft.com/office/word/2010/wordprocessingShape" mc:Ignorable="w14 w15 w16se w16cid wp14">
+<w:hdr xmlns:wpc="http://schemas.microsoft.com/office/word/2010/wordprocessingCanvas" xmlns:cx="http://schemas.microsoft.com/office/drawing/2014/chartex" xmlns:cx1="http://schemas.microsoft.com/office/drawing/2015/9/8/chartex" xmlns:cx2="http://schemas.microsoft.com/office/drawing/2015/10/21/chartex" xmlns:cx3="http://schemas.microsoft.com/office/drawing/2016/5/9/chartex" xmlns:cx4="http://schemas.microsoft.com/office/drawing/2016/5/10/chartex" xmlns:cx5="http://schemas.microsoft.com/office/drawing/2016/5/11/chartex" xmlns:cx6="http://schemas.microsoft.com/office/drawing/2016/5/12/chartex" xmlns:cx7="http://schemas.microsoft.com/office/drawing/2016/5/13/chartex" xmlns:cx8="http://schemas.microsoft.com/office/drawing/2016/5/14/chartex" xmlns:mc="http://schemas.openxmlformats.org/markup-compatibility/2006" xmlns:aink="http://schemas.microsoft.com/office/drawing/2016/ink" xmlns:am3d="http://schemas.microsoft.com/office/drawing/2017/model3d" xmlns:o="urn:schemas-microsoft-com:office:office" xmlns:r="http://schemas.openxmlformats.org/officeDocument/2006/relationships" xmlns:m="http://schemas.openxmlformats.org/officeDocument/2006/math" xmlns:v="urn:schemas-microsoft-com:vml" xmlns:wp14="http://schemas.microsoft.com/office/word/2010/wordprocessingDrawing" xmlns:wp="http://schemas.openxmlformats.org/drawingml/2006/wordprocessingDrawing" xmlns:w10="urn:schemas-microsoft-com:office:word" xmlns:w="http://schemas.openxmlformats.org/wordprocessingml/2006/main" xmlns:w14="http://schemas.microsoft.com/office/word/2010/wordml" xmlns:w15="http://schemas.microsoft.com/office/word/2012/wordml" xmlns:w16cex="http://schemas.microsoft.com/office/word/2018/wordml/cex" xmlns:w16cid="http://schemas.microsoft.com/office/word/2016/wordml/cid" xmlns:w16="http://schemas.microsoft.com/office/word/2018/wordml" xmlns:w16sdtdh="http://schemas.microsoft.com/office/word/2020/wordml/sdtdatahash" xmlns:w16se="http://schemas.microsoft.com/office/word/2015/wordml/symex" xmlns:wpg="http://schemas.microsoft.com/office/word/2010/wordprocessingGroup" xmlns:wpi="http://schemas.microsoft.com/office/word/2010/wordprocessingInk" xmlns:wne="http://schemas.microsoft.com/office/word/2006/wordml" xmlns:wps="http://schemas.microsoft.com/office/word/2010/wordprocessingShape" mc:Ignorable="w14 w15 w16se w16cid w16 w16cex w16sdtdh wp14">
   <w:p>
     <w:pPr>
       <w:pStyle w:val="Header"/>
@@ -42426,7 +42403,7 @@
 </file>
 
 <file path=word/numbering.xml><?xml version="1.0" encoding="utf-8"?>
-<w:numbering xmlns:wpc="http://schemas.microsoft.com/office/word/2010/wordprocessingCanvas" xmlns:cx="http://schemas.microsoft.com/office/drawing/2014/chartex" xmlns:cx1="http://schemas.microsoft.com/office/drawing/2015/9/8/chartex" xmlns:cx2="http://schemas.microsoft.com/office/drawing/2015/10/21/chartex" xmlns:cx3="http://schemas.microsoft.com/office/drawing/2016/5/9/chartex" xmlns:cx4="http://schemas.microsoft.com/office/drawing/2016/5/10/chartex" xmlns:cx5="http://schemas.microsoft.com/office/drawing/2016/5/11/chartex" xmlns:cx6="http://schemas.microsoft.com/office/drawing/2016/5/12/chartex" xmlns:cx7="http://schemas.microsoft.com/office/drawing/2016/5/13/chartex" xmlns:cx8="http://schemas.microsoft.com/office/drawing/2016/5/14/chartex" xmlns:mc="http://schemas.openxmlformats.org/markup-compatibility/2006" xmlns:aink="http://schemas.microsoft.com/office/drawing/2016/ink" xmlns:am3d="http://schemas.microsoft.com/office/drawing/2017/model3d" xmlns:o="urn:schemas-microsoft-com:office:office" xmlns:r="http://schemas.openxmlformats.org/officeDocument/2006/relationships" xmlns:m="http://schemas.openxmlformats.org/officeDocument/2006/math" xmlns:v="urn:schemas-microsoft-com:vml" xmlns:wp14="http://schemas.microsoft.com/office/word/2010/wordprocessingDrawing" xmlns:wp="http://schemas.openxmlformats.org/drawingml/2006/wordprocessingDrawing" xmlns:w10="urn:schemas-microsoft-com:office:word" xmlns:w="http://schemas.openxmlformats.org/wordprocessingml/2006/main" xmlns:w14="http://schemas.microsoft.com/office/word/2010/wordml" xmlns:w15="http://schemas.microsoft.com/office/word/2012/wordml" xmlns:w16cid="http://schemas.microsoft.com/office/word/2016/wordml/cid" xmlns:w16se="http://schemas.microsoft.com/office/word/2015/wordml/symex" xmlns:wpg="http://schemas.microsoft.com/office/word/2010/wordprocessingGroup" xmlns:wpi="http://schemas.microsoft.com/office/word/2010/wordprocessingInk" xmlns:wne="http://schemas.microsoft.com/office/word/2006/wordml" xmlns:wps="http://schemas.microsoft.com/office/word/2010/wordprocessingShape" mc:Ignorable="w14 w15 w16se w16cid wp14">
+<w:numbering xmlns:wpc="http://schemas.microsoft.com/office/word/2010/wordprocessingCanvas" xmlns:cx="http://schemas.microsoft.com/office/drawing/2014/chartex" xmlns:cx1="http://schemas.microsoft.com/office/drawing/2015/9/8/chartex" xmlns:cx2="http://schemas.microsoft.com/office/drawing/2015/10/21/chartex" xmlns:cx3="http://schemas.microsoft.com/office/drawing/2016/5/9/chartex" xmlns:cx4="http://schemas.microsoft.com/office/drawing/2016/5/10/chartex" xmlns:cx5="http://schemas.microsoft.com/office/drawing/2016/5/11/chartex" xmlns:cx6="http://schemas.microsoft.com/office/drawing/2016/5/12/chartex" xmlns:cx7="http://schemas.microsoft.com/office/drawing/2016/5/13/chartex" xmlns:cx8="http://schemas.microsoft.com/office/drawing/2016/5/14/chartex" xmlns:mc="http://schemas.openxmlformats.org/markup-compatibility/2006" xmlns:aink="http://schemas.microsoft.com/office/drawing/2016/ink" xmlns:am3d="http://schemas.microsoft.com/office/drawing/2017/model3d" xmlns:o="urn:schemas-microsoft-com:office:office" xmlns:r="http://schemas.openxmlformats.org/officeDocument/2006/relationships" xmlns:m="http://schemas.openxmlformats.org/officeDocument/2006/math" xmlns:v="urn:schemas-microsoft-com:vml" xmlns:wp14="http://schemas.microsoft.com/office/word/2010/wordprocessingDrawing" xmlns:wp="http://schemas.openxmlformats.org/drawingml/2006/wordprocessingDrawing" xmlns:w10="urn:schemas-microsoft-com:office:word" xmlns:w="http://schemas.openxmlformats.org/wordprocessingml/2006/main" xmlns:w14="http://schemas.microsoft.com/office/word/2010/wordml" xmlns:w15="http://schemas.microsoft.com/office/word/2012/wordml" xmlns:w16cex="http://schemas.microsoft.com/office/word/2018/wordml/cex" xmlns:w16cid="http://schemas.microsoft.com/office/word/2016/wordml/cid" xmlns:w16="http://schemas.microsoft.com/office/word/2018/wordml" xmlns:w16sdtdh="http://schemas.microsoft.com/office/word/2020/wordml/sdtdatahash" xmlns:w16se="http://schemas.microsoft.com/office/word/2015/wordml/symex" xmlns:wpg="http://schemas.microsoft.com/office/word/2010/wordprocessingGroup" xmlns:wpi="http://schemas.microsoft.com/office/word/2010/wordprocessingInk" xmlns:wne="http://schemas.microsoft.com/office/word/2006/wordml" xmlns:wps="http://schemas.microsoft.com/office/word/2010/wordprocessingShape" mc:Ignorable="w14 w15 w16se w16cid w16 w16cex w16sdtdh wp14">
   <w:abstractNum w:abstractNumId="0" w15:restartNumberingAfterBreak="0">
     <w:nsid w:val="01BB1D86"/>
     <w:multiLevelType w:val="hybridMultilevel"/>
@@ -43456,11 +43433,11 @@
 </file>
 
 <file path=word/styles.xml><?xml version="1.0" encoding="utf-8"?>
-<w:styles xmlns:mc="http://schemas.openxmlformats.org/markup-compatibility/2006" xmlns:r="http://schemas.openxmlformats.org/officeDocument/2006/relationships" xmlns:w="http://schemas.openxmlformats.org/wordprocessingml/2006/main" xmlns:w14="http://schemas.microsoft.com/office/word/2010/wordml" xmlns:w15="http://schemas.microsoft.com/office/word/2012/wordml" xmlns:w16cid="http://schemas.microsoft.com/office/word/2016/wordml/cid" xmlns:w16se="http://schemas.microsoft.com/office/word/2015/wordml/symex" mc:Ignorable="w14 w15 w16se w16cid">
+<w:styles xmlns:mc="http://schemas.openxmlformats.org/markup-compatibility/2006" xmlns:r="http://schemas.openxmlformats.org/officeDocument/2006/relationships" xmlns:w="http://schemas.openxmlformats.org/wordprocessingml/2006/main" xmlns:w14="http://schemas.microsoft.com/office/word/2010/wordml" xmlns:w15="http://schemas.microsoft.com/office/word/2012/wordml" xmlns:w16cex="http://schemas.microsoft.com/office/word/2018/wordml/cex" xmlns:w16cid="http://schemas.microsoft.com/office/word/2016/wordml/cid" xmlns:w16="http://schemas.microsoft.com/office/word/2018/wordml" xmlns:w16sdtdh="http://schemas.microsoft.com/office/word/2020/wordml/sdtdatahash" xmlns:w16se="http://schemas.microsoft.com/office/word/2015/wordml/symex" mc:Ignorable="w14 w15 w16se w16cid w16 w16cex w16sdtdh">
   <w:docDefaults>
     <w:rPrDefault>
       <w:rPr>
-        <w:rFonts w:ascii="Calibri" w:eastAsia="SimSun" w:hAnsi="Calibri" w:cs="Calibri"/>
+        <w:rFonts w:ascii="Calibri" w:eastAsia="宋体" w:hAnsi="Calibri" w:cs="Calibri"/>
         <w:sz w:val="24"/>
         <w:szCs w:val="24"/>
         <w:lang w:val="en-GB" w:eastAsia="en-US" w:bidi="ar-SA"/>
@@ -44263,7 +44240,7 @@
       </w:tabs>
     </w:pPr>
     <w:rPr>
-      <w:rFonts w:ascii="Calibri" w:eastAsia="SimSun" w:hAnsi="Calibri" w:cs="Calibri"/>
+      <w:rFonts w:ascii="Calibri" w:eastAsia="宋体" w:hAnsi="Calibri" w:cs="Calibri"/>
       <w:sz w:val="22"/>
       <w:lang w:val="en-US" w:eastAsia="en-US"/>
     </w:rPr>
@@ -44275,7 +44252,7 @@
     <w:uiPriority w:val="99"/>
     <w:rsid w:val="008E5C11"/>
     <w:rPr>
-      <w:rFonts w:eastAsia="SimSun"/>
+      <w:rFonts w:eastAsia="宋体"/>
       <w:sz w:val="22"/>
       <w:lang w:val="en-US"/>
     </w:rPr>
@@ -44294,7 +44271,7 @@
       </w:tabs>
     </w:pPr>
     <w:rPr>
-      <w:rFonts w:ascii="Calibri" w:eastAsia="SimSun" w:hAnsi="Calibri" w:cs="Calibri"/>
+      <w:rFonts w:ascii="Calibri" w:eastAsia="宋体" w:hAnsi="Calibri" w:cs="Calibri"/>
       <w:sz w:val="22"/>
       <w:lang w:val="en-US" w:eastAsia="en-US"/>
     </w:rPr>
@@ -44306,7 +44283,7 @@
     <w:uiPriority w:val="99"/>
     <w:rsid w:val="008E5C11"/>
     <w:rPr>
-      <w:rFonts w:eastAsia="SimSun"/>
+      <w:rFonts w:eastAsia="宋体"/>
       <w:sz w:val="22"/>
       <w:lang w:val="en-US"/>
     </w:rPr>
@@ -44331,7 +44308,7 @@
       <w:contextualSpacing/>
     </w:pPr>
     <w:rPr>
-      <w:rFonts w:ascii="Calibri" w:eastAsia="SimSun" w:hAnsi="Calibri" w:cs="Calibri"/>
+      <w:rFonts w:ascii="Calibri" w:eastAsia="宋体" w:hAnsi="Calibri" w:cs="Calibri"/>
       <w:sz w:val="22"/>
       <w:lang w:val="en-US" w:eastAsia="en-US"/>
     </w:rPr>
@@ -44612,7 +44589,7 @@
       <w:spacing w:before="120" w:line="259" w:lineRule="auto"/>
     </w:pPr>
     <w:rPr>
-      <w:rFonts w:asciiTheme="minorHAnsi" w:eastAsia="SimSun" w:hAnsiTheme="minorHAnsi" w:cs="Calibri"/>
+      <w:rFonts w:asciiTheme="minorHAnsi" w:eastAsia="宋体" w:hAnsiTheme="minorHAnsi" w:cs="Calibri"/>
       <w:b/>
       <w:bCs/>
       <w:i/>
@@ -44633,7 +44610,7 @@
       <w:ind w:left="220"/>
     </w:pPr>
     <w:rPr>
-      <w:rFonts w:asciiTheme="minorHAnsi" w:eastAsia="SimSun" w:hAnsiTheme="minorHAnsi" w:cs="Calibri"/>
+      <w:rFonts w:asciiTheme="minorHAnsi" w:eastAsia="宋体" w:hAnsiTheme="minorHAnsi" w:cs="Calibri"/>
       <w:b/>
       <w:bCs/>
       <w:sz w:val="22"/>
@@ -44654,7 +44631,7 @@
       <w:ind w:left="440"/>
     </w:pPr>
     <w:rPr>
-      <w:rFonts w:asciiTheme="minorHAnsi" w:eastAsia="SimSun" w:hAnsiTheme="minorHAnsi" w:cs="Calibri"/>
+      <w:rFonts w:asciiTheme="minorHAnsi" w:eastAsia="宋体" w:hAnsiTheme="minorHAnsi" w:cs="Calibri"/>
       <w:sz w:val="20"/>
       <w:szCs w:val="20"/>
       <w:lang w:val="en-US" w:eastAsia="en-US"/>

</xml_diff>